<commit_message>
added new plans and complted teacher and student dashboard
</commit_message>
<xml_diff>
--- a/project_report/ashish_shetty_project_paperwork.docx
+++ b/project_report/ashish_shetty_project_paperwork.docx
@@ -18,6 +18,1733 @@
     <w:p>
       <w:pPr>
         <w:spacing w:line="360" w:lineRule="auto"/>
+        <w:jc w:val="center"/>
+        <w:rPr>
+          <w:rFonts w:ascii="Times New Roman" w:hAnsi="Times New Roman" w:cs="Times New Roman"/>
+          <w:b/>
+          <w:sz w:val="40"/>
+          <w:szCs w:val="40"/>
+          <w:lang w:val="en-IN"/>
+        </w:rPr>
+      </w:pPr>
+    </w:p>
+    <w:p>
+      <w:pPr>
+        <w:spacing w:line="360" w:lineRule="auto"/>
+        <w:jc w:val="center"/>
+        <w:rPr>
+          <w:rFonts w:ascii="Times New Roman" w:hAnsi="Times New Roman" w:cs="Times New Roman"/>
+          <w:b/>
+          <w:sz w:val="40"/>
+          <w:szCs w:val="40"/>
+          <w:lang w:val="en-IN"/>
+        </w:rPr>
+      </w:pPr>
+    </w:p>
+    <w:p>
+      <w:pPr>
+        <w:spacing w:line="360" w:lineRule="auto"/>
+        <w:jc w:val="center"/>
+        <w:rPr>
+          <w:rFonts w:ascii="Times New Roman" w:hAnsi="Times New Roman" w:cs="Times New Roman"/>
+          <w:b/>
+          <w:sz w:val="40"/>
+          <w:szCs w:val="40"/>
+          <w:lang w:val="en-IN"/>
+        </w:rPr>
+      </w:pPr>
+    </w:p>
+    <w:p>
+      <w:pPr>
+        <w:spacing w:line="360" w:lineRule="auto"/>
+        <w:jc w:val="center"/>
+        <w:rPr>
+          <w:rFonts w:ascii="Times New Roman" w:hAnsi="Times New Roman" w:cs="Times New Roman"/>
+          <w:b/>
+          <w:sz w:val="40"/>
+          <w:szCs w:val="40"/>
+          <w:lang w:val="en-IN"/>
+        </w:rPr>
+      </w:pPr>
+    </w:p>
+    <w:p>
+      <w:pPr>
+        <w:spacing w:line="360" w:lineRule="auto"/>
+        <w:jc w:val="center"/>
+        <w:rPr>
+          <w:rFonts w:ascii="Times New Roman" w:hAnsi="Times New Roman" w:cs="Times New Roman"/>
+          <w:b/>
+          <w:sz w:val="40"/>
+          <w:szCs w:val="40"/>
+          <w:lang w:val="en-IN"/>
+        </w:rPr>
+      </w:pPr>
+    </w:p>
+    <w:p>
+      <w:pPr>
+        <w:spacing w:line="360" w:lineRule="auto"/>
+        <w:jc w:val="center"/>
+        <w:rPr>
+          <w:rFonts w:ascii="Times New Roman" w:hAnsi="Times New Roman" w:cs="Times New Roman"/>
+          <w:b/>
+          <w:sz w:val="40"/>
+          <w:szCs w:val="40"/>
+          <w:lang w:val="en-IN"/>
+        </w:rPr>
+      </w:pPr>
+    </w:p>
+    <w:p>
+      <w:pPr>
+        <w:spacing w:line="360" w:lineRule="auto"/>
+        <w:jc w:val="center"/>
+        <w:rPr>
+          <w:rFonts w:ascii="Times New Roman" w:hAnsi="Times New Roman" w:cs="Times New Roman"/>
+          <w:b/>
+          <w:sz w:val="40"/>
+          <w:szCs w:val="40"/>
+          <w:u w:val="single"/>
+          <w:lang w:val="en-IN"/>
+        </w:rPr>
+      </w:pPr>
+      <w:r>
+        <w:rPr>
+          <w:rFonts w:ascii="Times New Roman" w:hAnsi="Times New Roman" w:cs="Times New Roman"/>
+          <w:b/>
+          <w:sz w:val="40"/>
+          <w:szCs w:val="40"/>
+          <w:u w:val="single"/>
+          <w:lang w:val="en-IN"/>
+        </w:rPr>
+        <w:t>E-LEARNING MANAGEMENT SYSTEM</w:t>
+      </w:r>
+    </w:p>
+    <w:p>
+      <w:pPr>
+        <w:rPr>
+          <w:rFonts w:ascii="Times New Roman" w:hAnsi="Times New Roman" w:cs="Times New Roman"/>
+          <w:b/>
+          <w:sz w:val="40"/>
+          <w:szCs w:val="40"/>
+          <w:lang w:val="en-IN"/>
+        </w:rPr>
+      </w:pPr>
+      <w:r>
+        <w:rPr>
+          <w:rFonts w:ascii="Times New Roman" w:hAnsi="Times New Roman" w:cs="Times New Roman"/>
+          <w:b/>
+          <w:sz w:val="40"/>
+          <w:szCs w:val="40"/>
+          <w:lang w:val="en-IN"/>
+        </w:rPr>
+        <w:br w:type="page"/>
+      </w:r>
+    </w:p>
+    <w:p>
+      <w:pPr>
+        <w:spacing w:line="360" w:lineRule="auto"/>
+        <w:jc w:val="center"/>
+        <w:rPr>
+          <w:rFonts w:ascii="Times New Roman" w:hAnsi="Times New Roman" w:cs="Times New Roman"/>
+          <w:b/>
+          <w:sz w:val="40"/>
+          <w:szCs w:val="40"/>
+          <w:lang w:val="en-IN"/>
+        </w:rPr>
+      </w:pPr>
+      <w:r>
+        <w:rPr>
+          <w:rFonts w:ascii="Times New Roman" w:hAnsi="Times New Roman" w:cs="Times New Roman"/>
+          <w:b/>
+          <w:sz w:val="40"/>
+          <w:szCs w:val="40"/>
+          <w:lang w:val="en-IN"/>
+        </w:rPr>
+        <w:lastRenderedPageBreak/>
+        <w:t>E-LEARNING MANAGEMENT SYSTEM</w:t>
+      </w:r>
+    </w:p>
+    <w:p>
+      <w:pPr>
+        <w:spacing w:line="240" w:lineRule="auto"/>
+        <w:jc w:val="center"/>
+        <w:rPr>
+          <w:rFonts w:ascii="Times New Roman" w:hAnsi="Times New Roman" w:cs="Times New Roman"/>
+          <w:b/>
+          <w:sz w:val="24"/>
+          <w:szCs w:val="24"/>
+          <w:lang w:val="en-IN"/>
+        </w:rPr>
+      </w:pPr>
+      <w:r>
+        <w:rPr>
+          <w:rFonts w:ascii="Times New Roman" w:hAnsi="Times New Roman" w:cs="Times New Roman"/>
+          <w:sz w:val="24"/>
+          <w:szCs w:val="24"/>
+          <w:lang w:val="en-IN"/>
+        </w:rPr>
+        <w:t>A</w:t>
+      </w:r>
+      <w:r>
+        <w:rPr>
+          <w:rFonts w:ascii="Times New Roman" w:hAnsi="Times New Roman" w:cs="Times New Roman"/>
+          <w:b/>
+          <w:sz w:val="24"/>
+          <w:szCs w:val="24"/>
+          <w:lang w:val="en-IN"/>
+        </w:rPr>
+        <w:t xml:space="preserve"> Project Report</w:t>
+      </w:r>
+    </w:p>
+    <w:p>
+      <w:pPr>
+        <w:spacing w:line="240" w:lineRule="auto"/>
+        <w:jc w:val="center"/>
+        <w:rPr>
+          <w:rFonts w:ascii="Times New Roman" w:hAnsi="Times New Roman" w:cs="Times New Roman"/>
+          <w:sz w:val="24"/>
+          <w:szCs w:val="24"/>
+          <w:lang w:val="en-IN"/>
+        </w:rPr>
+      </w:pPr>
+      <w:r>
+        <w:rPr>
+          <w:rFonts w:ascii="Times New Roman" w:hAnsi="Times New Roman" w:cs="Times New Roman"/>
+          <w:sz w:val="24"/>
+          <w:szCs w:val="24"/>
+          <w:lang w:val="en-IN"/>
+        </w:rPr>
+        <w:t>Submitted in partial fulfilment of the</w:t>
+      </w:r>
+    </w:p>
+    <w:p>
+      <w:pPr>
+        <w:spacing w:line="240" w:lineRule="auto"/>
+        <w:jc w:val="center"/>
+        <w:rPr>
+          <w:rFonts w:ascii="Times New Roman" w:hAnsi="Times New Roman" w:cs="Times New Roman"/>
+          <w:sz w:val="24"/>
+          <w:szCs w:val="24"/>
+          <w:lang w:val="en-IN"/>
+        </w:rPr>
+      </w:pPr>
+      <w:r>
+        <w:rPr>
+          <w:rFonts w:ascii="Times New Roman" w:hAnsi="Times New Roman" w:cs="Times New Roman"/>
+          <w:sz w:val="24"/>
+          <w:szCs w:val="24"/>
+          <w:lang w:val="en-IN"/>
+        </w:rPr>
+        <w:t>requirements for the award of the degree of</w:t>
+      </w:r>
+    </w:p>
+    <w:p>
+      <w:pPr>
+        <w:spacing w:line="360" w:lineRule="auto"/>
+        <w:jc w:val="center"/>
+        <w:rPr>
+          <w:rFonts w:ascii="Times New Roman" w:hAnsi="Times New Roman" w:cs="Times New Roman"/>
+          <w:b/>
+          <w:sz w:val="28"/>
+          <w:szCs w:val="28"/>
+          <w:lang w:val="en-IN"/>
+        </w:rPr>
+      </w:pPr>
+      <w:r>
+        <w:rPr>
+          <w:rFonts w:ascii="Times New Roman" w:hAnsi="Times New Roman" w:cs="Times New Roman"/>
+          <w:b/>
+          <w:sz w:val="28"/>
+          <w:szCs w:val="28"/>
+          <w:lang w:val="en-IN"/>
+        </w:rPr>
+        <w:t>BACHELOR OF SCIENCE (INFORMATION TECHNOLOGY)</w:t>
+      </w:r>
+    </w:p>
+    <w:p>
+      <w:pPr>
+        <w:spacing w:line="360" w:lineRule="auto"/>
+        <w:jc w:val="center"/>
+        <w:rPr>
+          <w:rFonts w:ascii="Times New Roman" w:hAnsi="Times New Roman" w:cs="Times New Roman"/>
+          <w:b/>
+          <w:sz w:val="28"/>
+          <w:szCs w:val="28"/>
+          <w:lang w:val="en-IN"/>
+        </w:rPr>
+      </w:pPr>
+      <w:r>
+        <w:rPr>
+          <w:rFonts w:ascii="Times New Roman" w:hAnsi="Times New Roman" w:cs="Times New Roman"/>
+          <w:b/>
+          <w:sz w:val="28"/>
+          <w:szCs w:val="28"/>
+          <w:lang w:val="en-IN"/>
+        </w:rPr>
+        <w:t>By</w:t>
+      </w:r>
+    </w:p>
+    <w:p>
+      <w:pPr>
+        <w:spacing w:line="360" w:lineRule="auto"/>
+        <w:jc w:val="center"/>
+        <w:rPr>
+          <w:rFonts w:ascii="Times New Roman" w:hAnsi="Times New Roman" w:cs="Times New Roman"/>
+          <w:b/>
+          <w:sz w:val="28"/>
+          <w:szCs w:val="28"/>
+          <w:lang w:val="en-IN"/>
+        </w:rPr>
+      </w:pPr>
+      <w:r>
+        <w:rPr>
+          <w:rFonts w:ascii="Times New Roman" w:hAnsi="Times New Roman" w:cs="Times New Roman"/>
+          <w:b/>
+          <w:sz w:val="28"/>
+          <w:szCs w:val="28"/>
+          <w:lang w:val="en-IN"/>
+        </w:rPr>
+        <w:t>Ashish Harish Shetty</w:t>
+      </w:r>
+    </w:p>
+    <w:p>
+      <w:pPr>
+        <w:spacing w:line="360" w:lineRule="auto"/>
+        <w:jc w:val="center"/>
+        <w:rPr>
+          <w:rFonts w:ascii="Times New Roman" w:hAnsi="Times New Roman" w:cs="Times New Roman"/>
+          <w:b/>
+          <w:sz w:val="28"/>
+          <w:szCs w:val="28"/>
+          <w:lang w:val="en-IN"/>
+        </w:rPr>
+      </w:pPr>
+    </w:p>
+    <w:p>
+      <w:pPr>
+        <w:spacing w:line="360" w:lineRule="auto"/>
+        <w:jc w:val="center"/>
+        <w:rPr>
+          <w:rFonts w:ascii="Times New Roman" w:hAnsi="Times New Roman" w:cs="Times New Roman"/>
+          <w:b/>
+          <w:sz w:val="24"/>
+          <w:szCs w:val="24"/>
+          <w:lang w:val="en-IN"/>
+        </w:rPr>
+      </w:pPr>
+      <w:r>
+        <w:rPr>
+          <w:rFonts w:ascii="Times New Roman" w:hAnsi="Times New Roman" w:cs="Times New Roman"/>
+          <w:b/>
+          <w:sz w:val="24"/>
+          <w:szCs w:val="24"/>
+          <w:lang w:val="en-IN"/>
+        </w:rPr>
+        <w:t>Under the esteemed guidance of</w:t>
+      </w:r>
+    </w:p>
+    <w:p>
+      <w:pPr>
+        <w:spacing w:line="240" w:lineRule="auto"/>
+        <w:jc w:val="center"/>
+        <w:rPr>
+          <w:rFonts w:ascii="Times New Roman" w:hAnsi="Times New Roman" w:cs="Times New Roman"/>
+          <w:b/>
+          <w:sz w:val="28"/>
+          <w:szCs w:val="28"/>
+          <w:lang w:val="en-IN"/>
+        </w:rPr>
+      </w:pPr>
+      <w:r>
+        <w:rPr>
+          <w:rFonts w:ascii="Times New Roman" w:hAnsi="Times New Roman" w:cs="Times New Roman"/>
+          <w:b/>
+          <w:sz w:val="28"/>
+          <w:szCs w:val="28"/>
+          <w:lang w:val="en-IN"/>
+        </w:rPr>
+        <w:t>Mrs. Meenakshi Dhande</w:t>
+      </w:r>
+    </w:p>
+    <w:p>
+      <w:pPr>
+        <w:spacing w:line="240" w:lineRule="auto"/>
+        <w:jc w:val="center"/>
+        <w:rPr>
+          <w:rFonts w:ascii="Times New Roman" w:hAnsi="Times New Roman" w:cs="Times New Roman"/>
+          <w:b/>
+          <w:sz w:val="28"/>
+          <w:szCs w:val="28"/>
+          <w:lang w:val="en-IN"/>
+        </w:rPr>
+      </w:pPr>
+      <w:r>
+        <w:rPr>
+          <w:rFonts w:ascii="Times New Roman" w:hAnsi="Times New Roman" w:cs="Times New Roman"/>
+          <w:b/>
+          <w:sz w:val="28"/>
+          <w:szCs w:val="28"/>
+          <w:lang w:val="en-IN"/>
+        </w:rPr>
+        <w:t>&amp;</w:t>
+      </w:r>
+    </w:p>
+    <w:p>
+      <w:pPr>
+        <w:spacing w:line="360" w:lineRule="auto"/>
+        <w:jc w:val="center"/>
+        <w:rPr>
+          <w:rFonts w:ascii="Times New Roman" w:hAnsi="Times New Roman" w:cs="Times New Roman"/>
+          <w:b/>
+          <w:sz w:val="28"/>
+          <w:szCs w:val="28"/>
+          <w:lang w:val="en-IN"/>
+        </w:rPr>
+      </w:pPr>
+      <w:r>
+        <w:rPr>
+          <w:rFonts w:ascii="Times New Roman" w:hAnsi="Times New Roman" w:cs="Times New Roman"/>
+          <w:b/>
+          <w:sz w:val="28"/>
+          <w:szCs w:val="28"/>
+          <w:lang w:val="en-IN"/>
+        </w:rPr>
+        <w:t>Mrs. Sheetal Vekhande</w:t>
+      </w:r>
+    </w:p>
+    <w:p>
+      <w:pPr>
+        <w:spacing w:line="360" w:lineRule="auto"/>
+        <w:jc w:val="center"/>
+        <w:rPr>
+          <w:rFonts w:ascii="Times New Roman" w:hAnsi="Times New Roman" w:cs="Times New Roman"/>
+          <w:b/>
+          <w:sz w:val="28"/>
+          <w:szCs w:val="28"/>
+          <w:lang w:val="en-IN"/>
+        </w:rPr>
+      </w:pPr>
+      <w:r>
+        <w:rPr>
+          <w:rFonts w:ascii="Times New Roman" w:hAnsi="Times New Roman" w:cs="Times New Roman"/>
+          <w:b/>
+          <w:sz w:val="28"/>
+          <w:szCs w:val="28"/>
+          <w:lang w:val="en-IN"/>
+        </w:rPr>
+        <w:pict>
+          <v:shapetype id="_x0000_t75" coordsize="21600,21600" o:spt="75" o:preferrelative="t" path="m@4@5l@4@11@9@11@9@5xe" filled="f" stroked="f">
+            <v:stroke joinstyle="miter"/>
+            <v:formulas>
+              <v:f eqn="if lineDrawn pixelLineWidth 0"/>
+              <v:f eqn="sum @0 1 0"/>
+              <v:f eqn="sum 0 0 @1"/>
+              <v:f eqn="prod @2 1 2"/>
+              <v:f eqn="prod @3 21600 pixelWidth"/>
+              <v:f eqn="prod @3 21600 pixelHeight"/>
+              <v:f eqn="sum @0 0 1"/>
+              <v:f eqn="prod @6 1 2"/>
+              <v:f eqn="prod @7 21600 pixelWidth"/>
+              <v:f eqn="sum @8 21600 0"/>
+              <v:f eqn="prod @7 21600 pixelHeight"/>
+              <v:f eqn="sum @10 21600 0"/>
+            </v:formulas>
+            <v:path o:extrusionok="f" gradientshapeok="t" o:connecttype="rect"/>
+            <o:lock v:ext="edit" aspectratio="t"/>
+          </v:shapetype>
+          <v:shape id="_x0000_i1037" type="#_x0000_t75" style="width:161.25pt;height:150.75pt">
+            <v:imagedata r:id="rId8" o:title="college_emblem"/>
+          </v:shape>
+        </w:pict>
+      </w:r>
+    </w:p>
+    <w:p>
+      <w:pPr>
+        <w:spacing w:after="100" w:line="240" w:lineRule="auto"/>
+        <w:jc w:val="center"/>
+        <w:rPr>
+          <w:rFonts w:ascii="Times New Roman" w:hAnsi="Times New Roman" w:cs="Times New Roman"/>
+          <w:b/>
+          <w:sz w:val="24"/>
+          <w:szCs w:val="24"/>
+          <w:lang w:val="en-IN"/>
+        </w:rPr>
+      </w:pPr>
+      <w:r>
+        <w:rPr>
+          <w:rFonts w:ascii="Times New Roman" w:hAnsi="Times New Roman" w:cs="Times New Roman"/>
+          <w:b/>
+          <w:sz w:val="24"/>
+          <w:szCs w:val="24"/>
+          <w:lang w:val="en-IN"/>
+        </w:rPr>
+        <w:t>DEPARTMENT OF INFORMATION TECHNOLOGY</w:t>
+      </w:r>
+    </w:p>
+    <w:p>
+      <w:pPr>
+        <w:spacing w:after="100" w:line="240" w:lineRule="auto"/>
+        <w:jc w:val="center"/>
+        <w:rPr>
+          <w:rFonts w:ascii="Times New Roman" w:hAnsi="Times New Roman" w:cs="Times New Roman"/>
+          <w:b/>
+          <w:sz w:val="28"/>
+          <w:szCs w:val="28"/>
+          <w:lang w:val="en-IN"/>
+        </w:rPr>
+      </w:pPr>
+      <w:r>
+        <w:rPr>
+          <w:rFonts w:ascii="Times New Roman" w:hAnsi="Times New Roman" w:cs="Times New Roman"/>
+          <w:b/>
+          <w:sz w:val="28"/>
+          <w:szCs w:val="28"/>
+          <w:lang w:val="en-IN"/>
+        </w:rPr>
+        <w:t>MODEL COLLEGE OF SCIENCE AND COMMERCE</w:t>
+      </w:r>
+    </w:p>
+    <w:p>
+      <w:pPr>
+        <w:spacing w:after="100" w:line="240" w:lineRule="auto"/>
+        <w:jc w:val="center"/>
+        <w:rPr>
+          <w:rFonts w:ascii="Times New Roman" w:hAnsi="Times New Roman" w:cs="Times New Roman"/>
+          <w:b/>
+          <w:sz w:val="24"/>
+          <w:szCs w:val="24"/>
+          <w:lang w:val="en-IN"/>
+        </w:rPr>
+      </w:pPr>
+      <w:r>
+        <w:rPr>
+          <w:rFonts w:ascii="Times New Roman" w:hAnsi="Times New Roman" w:cs="Times New Roman"/>
+          <w:b/>
+          <w:sz w:val="24"/>
+          <w:szCs w:val="24"/>
+          <w:lang w:val="en-IN"/>
+        </w:rPr>
+        <w:t>University of Mumbai</w:t>
+      </w:r>
+    </w:p>
+    <w:p>
+      <w:pPr>
+        <w:spacing w:after="100" w:line="240" w:lineRule="auto"/>
+        <w:jc w:val="center"/>
+        <w:rPr>
+          <w:rFonts w:ascii="Times New Roman" w:hAnsi="Times New Roman" w:cs="Times New Roman"/>
+          <w:b/>
+          <w:sz w:val="24"/>
+          <w:szCs w:val="24"/>
+          <w:lang w:val="en-IN"/>
+        </w:rPr>
+      </w:pPr>
+      <w:r>
+        <w:rPr>
+          <w:rFonts w:ascii="Times New Roman" w:hAnsi="Times New Roman" w:cs="Times New Roman"/>
+          <w:b/>
+          <w:sz w:val="24"/>
+          <w:szCs w:val="24"/>
+          <w:lang w:val="en-IN"/>
+        </w:rPr>
+        <w:t>KALYAN (E) – 421306</w:t>
+      </w:r>
+    </w:p>
+    <w:p>
+      <w:pPr>
+        <w:spacing w:after="100" w:line="240" w:lineRule="auto"/>
+        <w:jc w:val="center"/>
+        <w:rPr>
+          <w:rFonts w:ascii="Times New Roman" w:hAnsi="Times New Roman" w:cs="Times New Roman"/>
+          <w:b/>
+          <w:sz w:val="24"/>
+          <w:szCs w:val="24"/>
+          <w:lang w:val="en-IN"/>
+        </w:rPr>
+      </w:pPr>
+      <w:r>
+        <w:rPr>
+          <w:rFonts w:ascii="Times New Roman" w:hAnsi="Times New Roman" w:cs="Times New Roman"/>
+          <w:b/>
+          <w:sz w:val="24"/>
+          <w:szCs w:val="24"/>
+          <w:lang w:val="en-IN"/>
+        </w:rPr>
+        <w:t>MAHARASHTRA</w:t>
+      </w:r>
+    </w:p>
+    <w:p>
+      <w:pPr>
+        <w:spacing w:after="100" w:line="240" w:lineRule="auto"/>
+        <w:jc w:val="center"/>
+        <w:rPr>
+          <w:rFonts w:ascii="Times New Roman" w:hAnsi="Times New Roman" w:cs="Times New Roman"/>
+          <w:b/>
+          <w:sz w:val="24"/>
+          <w:szCs w:val="24"/>
+          <w:lang w:val="en-IN"/>
+        </w:rPr>
+      </w:pPr>
+      <w:r>
+        <w:rPr>
+          <w:rFonts w:ascii="Times New Roman" w:hAnsi="Times New Roman" w:cs="Times New Roman"/>
+          <w:b/>
+          <w:sz w:val="24"/>
+          <w:szCs w:val="24"/>
+          <w:lang w:val="en-IN"/>
+        </w:rPr>
+        <w:t>2020-2021</w:t>
+      </w:r>
+    </w:p>
+    <w:p>
+      <w:pPr>
+        <w:jc w:val="center"/>
+        <w:rPr>
+          <w:rFonts w:ascii="Times New Roman" w:hAnsi="Times New Roman" w:cs="Times New Roman"/>
+          <w:b/>
+          <w:sz w:val="24"/>
+          <w:szCs w:val="24"/>
+          <w:lang w:val="en-IN"/>
+        </w:rPr>
+      </w:pPr>
+    </w:p>
+    <w:p>
+      <w:pPr>
+        <w:spacing w:line="360" w:lineRule="auto"/>
+        <w:jc w:val="center"/>
+        <w:rPr>
+          <w:rFonts w:ascii="Times New Roman" w:hAnsi="Times New Roman" w:cs="Times New Roman"/>
+          <w:b/>
+          <w:sz w:val="32"/>
+          <w:szCs w:val="32"/>
+          <w:lang w:val="en-IN"/>
+        </w:rPr>
+      </w:pPr>
+      <w:r>
+        <w:rPr>
+          <w:rFonts w:ascii="Times New Roman" w:hAnsi="Times New Roman" w:cs="Times New Roman"/>
+          <w:b/>
+          <w:sz w:val="32"/>
+          <w:szCs w:val="32"/>
+          <w:lang w:val="en-IN"/>
+        </w:rPr>
+        <w:lastRenderedPageBreak/>
+        <w:t>PROFORMA</w:t>
+      </w:r>
+      <w:r>
+        <w:rPr>
+          <w:rFonts w:ascii="Times New Roman" w:hAnsi="Times New Roman" w:cs="Times New Roman"/>
+          <w:b/>
+          <w:sz w:val="32"/>
+          <w:szCs w:val="32"/>
+          <w:lang w:val="en-IN"/>
+        </w:rPr>
+        <w:t xml:space="preserve"> FOR THE APPROVAL OF PROJECT PROPOSAL</w:t>
+      </w:r>
+    </w:p>
+    <w:p>
+      <w:pPr>
+        <w:spacing w:line="360" w:lineRule="auto"/>
+        <w:jc w:val="center"/>
+        <w:rPr>
+          <w:rFonts w:ascii="Times New Roman" w:hAnsi="Times New Roman" w:cs="Times New Roman"/>
+          <w:b/>
+          <w:sz w:val="32"/>
+          <w:szCs w:val="32"/>
+          <w:lang w:val="en-IN"/>
+        </w:rPr>
+      </w:pPr>
+    </w:p>
+    <w:p>
+      <w:pPr>
+        <w:spacing w:line="360" w:lineRule="auto"/>
+        <w:jc w:val="center"/>
+        <w:rPr>
+          <w:rFonts w:ascii="Times New Roman" w:hAnsi="Times New Roman" w:cs="Times New Roman"/>
+          <w:b/>
+          <w:bCs/>
+          <w:i/>
+          <w:iCs/>
+          <w:color w:val="000000"/>
+          <w:sz w:val="28"/>
+          <w:szCs w:val="28"/>
+        </w:rPr>
+      </w:pPr>
+      <w:r>
+        <w:rPr>
+          <w:rFonts w:ascii="Times New Roman" w:hAnsi="Times New Roman" w:cs="Times New Roman"/>
+          <w:b/>
+          <w:bCs/>
+          <w:i/>
+          <w:iCs/>
+          <w:color w:val="000000"/>
+          <w:sz w:val="28"/>
+          <w:szCs w:val="28"/>
+        </w:rPr>
+        <w:t>(Note: All entries of the proforma of approval should be filled up with</w:t>
+      </w:r>
+      <w:r>
+        <w:rPr>
+          <w:b/>
+          <w:bCs/>
+          <w:i/>
+          <w:iCs/>
+          <w:color w:val="000000"/>
+          <w:sz w:val="28"/>
+          <w:szCs w:val="28"/>
+        </w:rPr>
+        <w:br/>
+      </w:r>
+      <w:r>
+        <w:rPr>
+          <w:rFonts w:ascii="Times New Roman" w:hAnsi="Times New Roman" w:cs="Times New Roman"/>
+          <w:b/>
+          <w:bCs/>
+          <w:i/>
+          <w:iCs/>
+          <w:color w:val="000000"/>
+          <w:sz w:val="28"/>
+          <w:szCs w:val="28"/>
+        </w:rPr>
+        <w:t>appropriate and complete information. Incomplete proforma of approval in</w:t>
+      </w:r>
+      <w:r>
+        <w:rPr>
+          <w:b/>
+          <w:bCs/>
+          <w:i/>
+          <w:iCs/>
+          <w:color w:val="000000"/>
+          <w:sz w:val="28"/>
+          <w:szCs w:val="28"/>
+        </w:rPr>
+        <w:br/>
+      </w:r>
+      <w:r>
+        <w:rPr>
+          <w:rFonts w:ascii="Times New Roman" w:hAnsi="Times New Roman" w:cs="Times New Roman"/>
+          <w:b/>
+          <w:bCs/>
+          <w:i/>
+          <w:iCs/>
+          <w:color w:val="000000"/>
+          <w:sz w:val="28"/>
+          <w:szCs w:val="28"/>
+        </w:rPr>
+        <w:t xml:space="preserve">any </w:t>
+      </w:r>
+      <w:r>
+        <w:rPr>
+          <w:rFonts w:ascii="Times New Roman" w:hAnsi="Times New Roman" w:cs="Times New Roman"/>
+          <w:b/>
+          <w:bCs/>
+          <w:i/>
+          <w:iCs/>
+          <w:color w:val="000000"/>
+          <w:sz w:val="28"/>
+          <w:szCs w:val="28"/>
+        </w:rPr>
+        <w:t>aspect</w:t>
+      </w:r>
+      <w:r>
+        <w:rPr>
+          <w:rFonts w:ascii="Times New Roman" w:hAnsi="Times New Roman" w:cs="Times New Roman"/>
+          <w:b/>
+          <w:bCs/>
+          <w:i/>
+          <w:iCs/>
+          <w:color w:val="000000"/>
+          <w:sz w:val="28"/>
+          <w:szCs w:val="28"/>
+        </w:rPr>
+        <w:t xml:space="preserve"> will be summarily rejected.)</w:t>
+      </w:r>
+    </w:p>
+    <w:p>
+      <w:pPr>
+        <w:spacing w:line="360" w:lineRule="auto"/>
+        <w:jc w:val="center"/>
+        <w:rPr>
+          <w:rFonts w:ascii="Times New Roman" w:hAnsi="Times New Roman" w:cs="Times New Roman"/>
+          <w:b/>
+          <w:sz w:val="32"/>
+          <w:szCs w:val="32"/>
+          <w:lang w:val="en-IN"/>
+        </w:rPr>
+      </w:pPr>
+    </w:p>
+    <w:p>
+      <w:pPr>
+        <w:spacing w:line="360" w:lineRule="auto"/>
+        <w:rPr>
+          <w:rFonts w:ascii="Times New Roman" w:hAnsi="Times New Roman" w:cs="Times New Roman"/>
+          <w:b/>
+          <w:sz w:val="32"/>
+          <w:szCs w:val="32"/>
+          <w:lang w:val="en-IN"/>
+        </w:rPr>
+      </w:pPr>
+      <w:r>
+        <w:rPr>
+          <w:rFonts w:ascii="Times New Roman" w:hAnsi="Times New Roman" w:cs="Times New Roman"/>
+          <w:b/>
+          <w:sz w:val="32"/>
+          <w:szCs w:val="32"/>
+          <w:lang w:val="en-IN"/>
+        </w:rPr>
+        <w:t>PNR No.: ......................................  Roll No.: ......................................</w:t>
+      </w:r>
+    </w:p>
+    <w:p>
+      <w:pPr>
+        <w:spacing w:line="360" w:lineRule="auto"/>
+        <w:rPr>
+          <w:rFonts w:ascii="Times New Roman" w:hAnsi="Times New Roman" w:cs="Times New Roman"/>
+          <w:color w:val="000000"/>
+          <w:sz w:val="28"/>
+          <w:szCs w:val="28"/>
+        </w:rPr>
+      </w:pPr>
+      <w:r>
+        <w:rPr>
+          <w:rFonts w:ascii="Times New Roman" w:hAnsi="Times New Roman" w:cs="Times New Roman"/>
+          <w:b/>
+          <w:color w:val="000000"/>
+          <w:sz w:val="28"/>
+          <w:szCs w:val="28"/>
+        </w:rPr>
+        <w:t xml:space="preserve">1. </w:t>
+      </w:r>
+      <w:r>
+        <w:rPr>
+          <w:rFonts w:ascii="Times New Roman" w:hAnsi="Times New Roman" w:cs="Times New Roman"/>
+          <w:b/>
+          <w:color w:val="000000"/>
+          <w:sz w:val="28"/>
+          <w:szCs w:val="28"/>
+        </w:rPr>
+        <w:t>Name of the Student</w:t>
+      </w:r>
+      <w:r>
+        <w:rPr>
+          <w:rFonts w:ascii="Times New Roman" w:hAnsi="Times New Roman" w:cs="Times New Roman"/>
+          <w:color w:val="000000"/>
+          <w:sz w:val="28"/>
+          <w:szCs w:val="28"/>
+        </w:rPr>
+        <w:t xml:space="preserve">:  </w:t>
+      </w:r>
+      <w:r>
+        <w:rPr>
+          <w:rFonts w:ascii="Times New Roman" w:hAnsi="Times New Roman" w:cs="Times New Roman"/>
+          <w:color w:val="000000"/>
+          <w:sz w:val="28"/>
+          <w:szCs w:val="28"/>
+        </w:rPr>
+        <w:t>Ashish Harish Shetty</w:t>
+      </w:r>
+      <w:r>
+        <w:rPr>
+          <w:color w:val="000000"/>
+          <w:sz w:val="28"/>
+          <w:szCs w:val="28"/>
+        </w:rPr>
+        <w:br/>
+      </w:r>
+      <w:r>
+        <w:rPr>
+          <w:rFonts w:ascii="Times New Roman" w:hAnsi="Times New Roman" w:cs="Times New Roman"/>
+          <w:b/>
+          <w:color w:val="000000"/>
+          <w:sz w:val="28"/>
+          <w:szCs w:val="28"/>
+        </w:rPr>
+        <w:t>2. Title of the Project</w:t>
+      </w:r>
+      <w:r>
+        <w:rPr>
+          <w:rFonts w:ascii="Times New Roman" w:hAnsi="Times New Roman" w:cs="Times New Roman"/>
+          <w:color w:val="000000"/>
+          <w:sz w:val="28"/>
+          <w:szCs w:val="28"/>
+        </w:rPr>
+        <w:t xml:space="preserve">:  </w:t>
+      </w:r>
+      <w:r>
+        <w:rPr>
+          <w:rFonts w:ascii="Times New Roman" w:hAnsi="Times New Roman" w:cs="Times New Roman"/>
+          <w:color w:val="000000"/>
+          <w:sz w:val="28"/>
+          <w:szCs w:val="28"/>
+        </w:rPr>
+        <w:t>E-Learning Management System</w:t>
+      </w:r>
+      <w:r>
+        <w:rPr>
+          <w:rFonts w:ascii="Times New Roman" w:hAnsi="Times New Roman" w:cs="Times New Roman"/>
+          <w:color w:val="000000"/>
+          <w:sz w:val="28"/>
+          <w:szCs w:val="28"/>
+        </w:rPr>
+        <w:t xml:space="preserve"> (e-LMS)</w:t>
+      </w:r>
+      <w:r>
+        <w:rPr>
+          <w:color w:val="000000"/>
+          <w:sz w:val="28"/>
+          <w:szCs w:val="28"/>
+        </w:rPr>
+        <w:br/>
+      </w:r>
+      <w:r>
+        <w:rPr>
+          <w:rFonts w:ascii="Times New Roman" w:hAnsi="Times New Roman" w:cs="Times New Roman"/>
+          <w:b/>
+          <w:color w:val="000000"/>
+          <w:sz w:val="28"/>
+          <w:szCs w:val="28"/>
+        </w:rPr>
+        <w:t>3. Name of the Guide</w:t>
+      </w:r>
+      <w:r>
+        <w:rPr>
+          <w:rFonts w:ascii="Times New Roman" w:hAnsi="Times New Roman" w:cs="Times New Roman"/>
+          <w:b/>
+          <w:color w:val="000000"/>
+          <w:sz w:val="28"/>
+          <w:szCs w:val="28"/>
+        </w:rPr>
+        <w:t>(s</w:t>
+      </w:r>
+      <w:r>
+        <w:rPr>
+          <w:rFonts w:ascii="Times New Roman" w:hAnsi="Times New Roman" w:cs="Times New Roman"/>
+          <w:b/>
+          <w:color w:val="000000"/>
+          <w:sz w:val="28"/>
+          <w:szCs w:val="28"/>
+        </w:rPr>
+        <w:t>)</w:t>
+      </w:r>
+      <w:r>
+        <w:rPr>
+          <w:rFonts w:ascii="Times New Roman" w:hAnsi="Times New Roman" w:cs="Times New Roman"/>
+          <w:color w:val="000000"/>
+          <w:sz w:val="28"/>
+          <w:szCs w:val="28"/>
+        </w:rPr>
+        <w:t>:</w:t>
+      </w:r>
+      <w:r>
+        <w:rPr>
+          <w:rFonts w:ascii="Times New Roman" w:hAnsi="Times New Roman" w:cs="Times New Roman"/>
+          <w:color w:val="000000"/>
+          <w:sz w:val="28"/>
+          <w:szCs w:val="28"/>
+        </w:rPr>
+        <w:t xml:space="preserve">  </w:t>
+      </w:r>
+      <w:r>
+        <w:rPr>
+          <w:rFonts w:ascii="Times New Roman" w:hAnsi="Times New Roman" w:cs="Times New Roman"/>
+          <w:color w:val="000000"/>
+          <w:sz w:val="28"/>
+          <w:szCs w:val="28"/>
+        </w:rPr>
+        <w:t>Mrs. Meenakshi Dhande &amp; Mrs. Sheetal Vekhande</w:t>
+      </w:r>
+      <w:r>
+        <w:rPr>
+          <w:color w:val="000000"/>
+          <w:sz w:val="28"/>
+          <w:szCs w:val="28"/>
+        </w:rPr>
+        <w:t xml:space="preserve"> </w:t>
+      </w:r>
+      <w:r>
+        <w:rPr>
+          <w:color w:val="000000"/>
+          <w:sz w:val="28"/>
+          <w:szCs w:val="28"/>
+        </w:rPr>
+        <w:br/>
+      </w:r>
+      <w:r>
+        <w:rPr>
+          <w:rFonts w:ascii="Times New Roman" w:hAnsi="Times New Roman" w:cs="Times New Roman"/>
+          <w:b/>
+          <w:color w:val="000000"/>
+          <w:sz w:val="28"/>
+          <w:szCs w:val="28"/>
+        </w:rPr>
+        <w:t>4. Is this your first submission</w:t>
+      </w:r>
+      <w:r>
+        <w:rPr>
+          <w:rFonts w:ascii="Times New Roman" w:hAnsi="Times New Roman" w:cs="Times New Roman"/>
+          <w:color w:val="000000"/>
+          <w:sz w:val="28"/>
+          <w:szCs w:val="28"/>
+        </w:rPr>
+        <w:t xml:space="preserve">? </w:t>
+      </w:r>
+      <w:r>
+        <w:rPr>
+          <w:rFonts w:ascii="Times New Roman" w:hAnsi="Times New Roman" w:cs="Times New Roman"/>
+          <w:color w:val="000000"/>
+          <w:sz w:val="28"/>
+          <w:szCs w:val="28"/>
+        </w:rPr>
+        <w:t xml:space="preserve"> </w:t>
+      </w:r>
+      <w:r>
+        <w:rPr>
+          <w:rFonts w:ascii="Times New Roman" w:hAnsi="Times New Roman" w:cs="Times New Roman"/>
+          <w:color w:val="000000"/>
+          <w:sz w:val="28"/>
+          <w:szCs w:val="28"/>
+        </w:rPr>
+        <w:sym w:font="Wingdings 2" w:char="F0A3"/>
+      </w:r>
+      <w:r>
+        <w:rPr>
+          <w:rFonts w:ascii="Times New Roman" w:hAnsi="Times New Roman" w:cs="Times New Roman"/>
+          <w:color w:val="000000"/>
+          <w:sz w:val="28"/>
+          <w:szCs w:val="28"/>
+        </w:rPr>
+        <w:t xml:space="preserve">Yes    </w:t>
+      </w:r>
+      <w:r>
+        <w:rPr>
+          <w:rFonts w:ascii="Times New Roman" w:hAnsi="Times New Roman" w:cs="Times New Roman"/>
+          <w:color w:val="000000"/>
+          <w:sz w:val="28"/>
+          <w:szCs w:val="28"/>
+        </w:rPr>
+        <w:sym w:font="Wingdings 2" w:char="F0A3"/>
+      </w:r>
+      <w:r>
+        <w:rPr>
+          <w:rFonts w:ascii="Times New Roman" w:hAnsi="Times New Roman" w:cs="Times New Roman"/>
+          <w:color w:val="000000"/>
+          <w:sz w:val="28"/>
+          <w:szCs w:val="28"/>
+        </w:rPr>
+        <w:t>No</w:t>
+      </w:r>
+    </w:p>
+    <w:p>
+      <w:pPr>
+        <w:spacing w:line="360" w:lineRule="auto"/>
+        <w:rPr>
+          <w:rFonts w:ascii="Times New Roman" w:hAnsi="Times New Roman" w:cs="Times New Roman"/>
+          <w:color w:val="000000"/>
+          <w:sz w:val="28"/>
+          <w:szCs w:val="28"/>
+        </w:rPr>
+      </w:pPr>
+      <w:r>
+        <w:rPr>
+          <w:color w:val="000000"/>
+          <w:sz w:val="28"/>
+          <w:szCs w:val="28"/>
+        </w:rPr>
+        <w:br/>
+      </w:r>
+      <w:r>
+        <w:rPr>
+          <w:rFonts w:ascii="Times New Roman" w:hAnsi="Times New Roman" w:cs="Times New Roman"/>
+          <w:color w:val="000000"/>
+          <w:sz w:val="28"/>
+          <w:szCs w:val="28"/>
+        </w:rPr>
+        <w:t xml:space="preserve">Signature of the Student </w:t>
+      </w:r>
+      <w:r>
+        <w:rPr>
+          <w:rFonts w:ascii="Times New Roman" w:hAnsi="Times New Roman" w:cs="Times New Roman"/>
+          <w:color w:val="000000"/>
+          <w:sz w:val="28"/>
+          <w:szCs w:val="28"/>
+        </w:rPr>
+        <w:t xml:space="preserve">                                                    </w:t>
+      </w:r>
+      <w:r>
+        <w:rPr>
+          <w:rFonts w:ascii="Times New Roman" w:hAnsi="Times New Roman" w:cs="Times New Roman"/>
+          <w:color w:val="000000"/>
+          <w:sz w:val="28"/>
+          <w:szCs w:val="28"/>
+        </w:rPr>
+        <w:t>Signature of the Guide</w:t>
+      </w:r>
+      <w:r>
+        <w:rPr>
+          <w:color w:val="000000"/>
+          <w:sz w:val="28"/>
+          <w:szCs w:val="28"/>
+        </w:rPr>
+        <w:br/>
+      </w:r>
+      <w:r>
+        <w:rPr>
+          <w:rFonts w:ascii="Times New Roman" w:hAnsi="Times New Roman" w:cs="Times New Roman"/>
+          <w:color w:val="000000"/>
+          <w:sz w:val="28"/>
+          <w:szCs w:val="28"/>
+        </w:rPr>
+        <w:t xml:space="preserve">Date: ………………… </w:t>
+      </w:r>
+      <w:r>
+        <w:rPr>
+          <w:rFonts w:ascii="Times New Roman" w:hAnsi="Times New Roman" w:cs="Times New Roman"/>
+          <w:color w:val="000000"/>
+          <w:sz w:val="28"/>
+          <w:szCs w:val="28"/>
+        </w:rPr>
+        <w:t xml:space="preserve">                                                     </w:t>
+      </w:r>
+      <w:r>
+        <w:rPr>
+          <w:rFonts w:ascii="Times New Roman" w:hAnsi="Times New Roman" w:cs="Times New Roman"/>
+          <w:color w:val="000000"/>
+          <w:sz w:val="28"/>
+          <w:szCs w:val="28"/>
+        </w:rPr>
+        <w:t>Date: ………………</w:t>
+      </w:r>
+      <w:r>
+        <w:rPr>
+          <w:color w:val="000000"/>
+          <w:sz w:val="28"/>
+          <w:szCs w:val="28"/>
+        </w:rPr>
+        <w:br/>
+      </w:r>
+    </w:p>
+    <w:p>
+      <w:pPr>
+        <w:spacing w:line="360" w:lineRule="auto"/>
+        <w:rPr>
+          <w:rFonts w:ascii="Times New Roman" w:hAnsi="Times New Roman" w:cs="Times New Roman"/>
+          <w:b/>
+          <w:sz w:val="32"/>
+          <w:szCs w:val="32"/>
+          <w:lang w:val="en-IN"/>
+        </w:rPr>
+      </w:pPr>
+      <w:r>
+        <w:rPr>
+          <w:rFonts w:ascii="Times New Roman" w:hAnsi="Times New Roman" w:cs="Times New Roman"/>
+          <w:color w:val="000000"/>
+          <w:sz w:val="28"/>
+          <w:szCs w:val="28"/>
+        </w:rPr>
+        <w:t>Signature of the coordinator</w:t>
+      </w:r>
+      <w:r>
+        <w:rPr>
+          <w:color w:val="000000"/>
+          <w:sz w:val="28"/>
+          <w:szCs w:val="28"/>
+        </w:rPr>
+        <w:br/>
+      </w:r>
+      <w:r>
+        <w:rPr>
+          <w:rFonts w:ascii="Times New Roman" w:hAnsi="Times New Roman" w:cs="Times New Roman"/>
+          <w:color w:val="000000"/>
+          <w:sz w:val="28"/>
+          <w:szCs w:val="28"/>
+        </w:rPr>
+        <w:t>Date: …………………</w:t>
+      </w:r>
+    </w:p>
+    <w:p>
+      <w:pPr>
+        <w:spacing w:line="360" w:lineRule="auto"/>
+        <w:rPr>
+          <w:rFonts w:ascii="Times New Roman" w:hAnsi="Times New Roman" w:cs="Times New Roman"/>
+          <w:b/>
+          <w:sz w:val="32"/>
+          <w:szCs w:val="32"/>
+          <w:lang w:val="en-IN"/>
+        </w:rPr>
+      </w:pPr>
+    </w:p>
+    <w:p>
+      <w:pPr>
+        <w:spacing w:line="360" w:lineRule="auto"/>
+        <w:rPr>
+          <w:rFonts w:ascii="Times New Roman" w:hAnsi="Times New Roman" w:cs="Times New Roman"/>
+          <w:b/>
+          <w:sz w:val="32"/>
+          <w:szCs w:val="32"/>
+          <w:lang w:val="en-IN"/>
+        </w:rPr>
+      </w:pPr>
+    </w:p>
+    <w:p>
+      <w:pPr>
+        <w:spacing w:line="360" w:lineRule="auto"/>
+        <w:rPr>
+          <w:rFonts w:ascii="Times New Roman" w:hAnsi="Times New Roman" w:cs="Times New Roman"/>
+          <w:b/>
+          <w:sz w:val="32"/>
+          <w:szCs w:val="32"/>
+          <w:lang w:val="en-IN"/>
+        </w:rPr>
+      </w:pPr>
+    </w:p>
+    <w:p>
+      <w:pPr>
+        <w:spacing w:line="360" w:lineRule="auto"/>
+        <w:rPr>
+          <w:rFonts w:ascii="Times New Roman" w:hAnsi="Times New Roman" w:cs="Times New Roman"/>
+          <w:b/>
+          <w:sz w:val="32"/>
+          <w:szCs w:val="32"/>
+          <w:lang w:val="en-IN"/>
+        </w:rPr>
+      </w:pPr>
+    </w:p>
+    <w:p>
+      <w:pPr>
+        <w:spacing w:line="360" w:lineRule="auto"/>
+        <w:jc w:val="center"/>
+        <w:rPr>
+          <w:rFonts w:ascii="Times New Roman" w:hAnsi="Times New Roman" w:cs="Times New Roman"/>
+          <w:b/>
+          <w:sz w:val="32"/>
+          <w:szCs w:val="32"/>
+          <w:lang w:val="en-IN"/>
+        </w:rPr>
+      </w:pPr>
+      <w:r>
+        <w:rPr>
+          <w:rFonts w:ascii="Calibri" w:hAnsi="Calibri" w:cs="Calibri"/>
+          <w:b/>
+          <w:bCs/>
+          <w:color w:val="000000"/>
+          <w:sz w:val="28"/>
+          <w:szCs w:val="28"/>
+        </w:rPr>
+        <w:lastRenderedPageBreak/>
+        <w:t xml:space="preserve">MODEL COLLEGE OF SCIENCE &amp; COMMERCE </w:t>
+      </w:r>
+      <w:r>
+        <w:rPr>
+          <w:rFonts w:ascii="Calibri" w:hAnsi="Calibri" w:cs="Calibri"/>
+          <w:b/>
+          <w:bCs/>
+          <w:color w:val="000000"/>
+          <w:sz w:val="28"/>
+          <w:szCs w:val="28"/>
+        </w:rPr>
+        <w:br/>
+      </w:r>
+      <w:r>
+        <w:rPr>
+          <w:rFonts w:ascii="Times New Roman" w:hAnsi="Times New Roman" w:cs="Times New Roman"/>
+          <w:b/>
+          <w:bCs/>
+          <w:i/>
+          <w:iCs/>
+          <w:color w:val="000000"/>
+          <w:sz w:val="24"/>
+          <w:szCs w:val="24"/>
+        </w:rPr>
+        <w:t xml:space="preserve">(Affiliated to University of Mumbai) </w:t>
+      </w:r>
+      <w:r>
+        <w:rPr>
+          <w:b/>
+          <w:bCs/>
+          <w:i/>
+          <w:iCs/>
+          <w:color w:val="000000"/>
+        </w:rPr>
+        <w:br/>
+      </w:r>
+      <w:r>
+        <w:rPr>
+          <w:rFonts w:ascii="Times New Roman" w:hAnsi="Times New Roman" w:cs="Times New Roman"/>
+          <w:b/>
+          <w:bCs/>
+          <w:color w:val="000000"/>
+          <w:sz w:val="28"/>
+          <w:szCs w:val="28"/>
+        </w:rPr>
+        <w:t>DEPARTMENT OF INFORMATION TECHNOLOGY</w:t>
+      </w:r>
+    </w:p>
+    <w:p>
+      <w:pPr>
+        <w:jc w:val="center"/>
+        <w:rPr>
+          <w:rFonts w:ascii="Times New Roman" w:hAnsi="Times New Roman" w:cs="Times New Roman"/>
+          <w:b/>
+          <w:sz w:val="32"/>
+          <w:szCs w:val="32"/>
+          <w:lang w:val="en-IN"/>
+        </w:rPr>
+      </w:pPr>
+      <w:r>
+        <w:rPr>
+          <w:rFonts w:ascii="Times New Roman" w:hAnsi="Times New Roman" w:cs="Times New Roman"/>
+          <w:b/>
+          <w:noProof/>
+          <w:sz w:val="32"/>
+          <w:szCs w:val="32"/>
+        </w:rPr>
+        <w:drawing>
+          <wp:inline distT="0" distB="0" distL="0" distR="0">
+            <wp:extent cx="2210109" cy="2067214"/>
+            <wp:effectExtent l="19050" t="0" r="0" b="0"/>
+            <wp:docPr id="2" name="Picture 1" descr="college_emblem.png"/>
+            <wp:cNvGraphicFramePr>
+              <a:graphicFrameLocks xmlns:a="http://schemas.openxmlformats.org/drawingml/2006/main" noChangeAspect="1"/>
+            </wp:cNvGraphicFramePr>
+            <a:graphic xmlns:a="http://schemas.openxmlformats.org/drawingml/2006/main">
+              <a:graphicData uri="http://schemas.openxmlformats.org/drawingml/2006/picture">
+                <pic:pic xmlns:pic="http://schemas.openxmlformats.org/drawingml/2006/picture">
+                  <pic:nvPicPr>
+                    <pic:cNvPr id="0" name="college_emblem.png"/>
+                    <pic:cNvPicPr/>
+                  </pic:nvPicPr>
+                  <pic:blipFill>
+                    <a:blip r:embed="rId9"/>
+                    <a:stretch>
+                      <a:fillRect/>
+                    </a:stretch>
+                  </pic:blipFill>
+                  <pic:spPr>
+                    <a:xfrm>
+                      <a:off x="0" y="0"/>
+                      <a:ext cx="2210109" cy="2067214"/>
+                    </a:xfrm>
+                    <a:prstGeom prst="rect">
+                      <a:avLst/>
+                    </a:prstGeom>
+                  </pic:spPr>
+                </pic:pic>
+              </a:graphicData>
+            </a:graphic>
+          </wp:inline>
+        </w:drawing>
+      </w:r>
+    </w:p>
+    <w:p>
+      <w:pPr>
+        <w:jc w:val="center"/>
+        <w:rPr>
+          <w:rFonts w:ascii="Times New Roman" w:hAnsi="Times New Roman" w:cs="Times New Roman"/>
+          <w:b/>
+          <w:sz w:val="32"/>
+          <w:szCs w:val="32"/>
+          <w:lang w:val="en-IN"/>
+        </w:rPr>
+      </w:pPr>
+    </w:p>
+    <w:p>
+      <w:pPr>
+        <w:jc w:val="center"/>
+        <w:rPr>
+          <w:rFonts w:ascii="Times New Roman" w:hAnsi="Times New Roman" w:cs="Times New Roman"/>
+          <w:b/>
+          <w:bCs/>
+          <w:color w:val="000000"/>
+          <w:sz w:val="40"/>
+          <w:szCs w:val="40"/>
+        </w:rPr>
+      </w:pPr>
+      <w:r>
+        <w:rPr>
+          <w:rFonts w:ascii="Times New Roman" w:hAnsi="Times New Roman" w:cs="Times New Roman"/>
+          <w:b/>
+          <w:bCs/>
+          <w:color w:val="000000"/>
+          <w:sz w:val="40"/>
+          <w:szCs w:val="40"/>
+        </w:rPr>
+        <w:t>CERTIFICATE</w:t>
+      </w:r>
+    </w:p>
+    <w:p>
+      <w:pPr>
+        <w:spacing w:line="360" w:lineRule="auto"/>
+        <w:jc w:val="both"/>
+      </w:pPr>
+      <w:r>
+        <w:rPr>
+          <w:b/>
+          <w:bCs/>
+          <w:color w:val="000000"/>
+          <w:sz w:val="40"/>
+          <w:szCs w:val="40"/>
+        </w:rPr>
+        <w:br/>
+      </w:r>
+      <w:r>
+        <w:rPr>
+          <w:rFonts w:ascii="Times New Roman" w:hAnsi="Times New Roman" w:cs="Times New Roman"/>
+          <w:color w:val="000000"/>
+          <w:sz w:val="24"/>
+        </w:rPr>
+        <w:t xml:space="preserve">This is to certify that the project entitled, </w:t>
+      </w:r>
+      <w:r>
+        <w:rPr>
+          <w:rFonts w:ascii="Times New Roman" w:hAnsi="Times New Roman" w:cs="Times New Roman"/>
+          <w:b/>
+          <w:bCs/>
+          <w:color w:val="000000"/>
+          <w:sz w:val="24"/>
+        </w:rPr>
+        <w:t>"</w:t>
+      </w:r>
+      <w:r>
+        <w:rPr>
+          <w:rFonts w:ascii="Times New Roman" w:hAnsi="Times New Roman" w:cs="Times New Roman"/>
+          <w:b/>
+          <w:bCs/>
+          <w:color w:val="000000"/>
+          <w:sz w:val="24"/>
+        </w:rPr>
+        <w:t>E-LEARING MANAGEMENT SYSTEM</w:t>
+      </w:r>
+      <w:r>
+        <w:rPr>
+          <w:rFonts w:ascii="Times New Roman" w:hAnsi="Times New Roman" w:cs="Times New Roman"/>
+          <w:b/>
+          <w:bCs/>
+          <w:color w:val="000000"/>
+          <w:sz w:val="24"/>
+        </w:rPr>
+        <w:t xml:space="preserve"> "</w:t>
+      </w:r>
+      <w:r>
+        <w:rPr>
+          <w:rFonts w:ascii="Times New Roman" w:hAnsi="Times New Roman" w:cs="Times New Roman"/>
+          <w:color w:val="000000"/>
+          <w:sz w:val="24"/>
+        </w:rPr>
+        <w:t>, is</w:t>
+      </w:r>
+      <w:r>
+        <w:rPr>
+          <w:rFonts w:ascii="Times New Roman" w:hAnsi="Times New Roman" w:cs="Times New Roman"/>
+          <w:color w:val="000000"/>
+          <w:sz w:val="24"/>
+        </w:rPr>
+        <w:t xml:space="preserve"> a</w:t>
+      </w:r>
+      <w:r>
+        <w:rPr>
+          <w:rFonts w:ascii="Times New Roman" w:hAnsi="Times New Roman" w:cs="Times New Roman"/>
+          <w:color w:val="000000"/>
+          <w:sz w:val="24"/>
+        </w:rPr>
+        <w:t xml:space="preserve"> </w:t>
+      </w:r>
+      <w:r>
+        <w:rPr>
+          <w:rFonts w:ascii="Times New Roman" w:hAnsi="Times New Roman" w:cs="Times New Roman"/>
+          <w:color w:val="000000"/>
+          <w:sz w:val="24"/>
+        </w:rPr>
+        <w:t>bonafide</w:t>
+      </w:r>
+      <w:r>
+        <w:rPr>
+          <w:color w:val="000000"/>
+        </w:rPr>
+        <w:t xml:space="preserve"> </w:t>
+      </w:r>
+      <w:r>
+        <w:rPr>
+          <w:rFonts w:ascii="Times New Roman" w:hAnsi="Times New Roman" w:cs="Times New Roman"/>
+          <w:color w:val="000000"/>
+          <w:sz w:val="24"/>
+        </w:rPr>
+        <w:t xml:space="preserve">work of </w:t>
+      </w:r>
+      <w:r>
+        <w:rPr>
+          <w:rFonts w:ascii="Times New Roman" w:hAnsi="Times New Roman" w:cs="Times New Roman"/>
+          <w:b/>
+          <w:bCs/>
+          <w:color w:val="000000"/>
+          <w:sz w:val="24"/>
+        </w:rPr>
+        <w:t>Ashish Harish Shetty</w:t>
+      </w:r>
+      <w:r>
+        <w:rPr>
+          <w:rFonts w:ascii="Times New Roman" w:hAnsi="Times New Roman" w:cs="Times New Roman"/>
+          <w:b/>
+          <w:bCs/>
+          <w:color w:val="000000"/>
+          <w:sz w:val="24"/>
+        </w:rPr>
+        <w:t xml:space="preserve"> </w:t>
+      </w:r>
+      <w:r>
+        <w:rPr>
+          <w:rFonts w:ascii="Times New Roman" w:hAnsi="Times New Roman" w:cs="Times New Roman"/>
+          <w:color w:val="000000"/>
+          <w:sz w:val="24"/>
+        </w:rPr>
+        <w:t>bearing Seat No: (</w:t>
+      </w:r>
+      <w:r>
+        <w:rPr>
+          <w:rFonts w:ascii="Times New Roman" w:hAnsi="Times New Roman" w:cs="Times New Roman"/>
+          <w:color w:val="000000"/>
+          <w:sz w:val="24"/>
+        </w:rPr>
+        <w:t xml:space="preserve">                     </w:t>
+      </w:r>
+      <w:r>
+        <w:rPr>
+          <w:rFonts w:ascii="Times New Roman" w:hAnsi="Times New Roman" w:cs="Times New Roman"/>
+          <w:color w:val="000000"/>
+          <w:sz w:val="24"/>
+        </w:rPr>
+        <w:t>) submitted in partial</w:t>
+      </w:r>
+      <w:r>
+        <w:rPr>
+          <w:color w:val="000000"/>
+        </w:rPr>
+        <w:t xml:space="preserve"> </w:t>
+      </w:r>
+      <w:r>
+        <w:rPr>
+          <w:rFonts w:ascii="Times New Roman" w:hAnsi="Times New Roman" w:cs="Times New Roman"/>
+          <w:color w:val="000000"/>
+          <w:sz w:val="24"/>
+        </w:rPr>
+        <w:t>fulfillment of the requirements for the award of degree of BACHELOR OF SCIENCE in</w:t>
+      </w:r>
+      <w:r>
+        <w:rPr>
+          <w:color w:val="000000"/>
+        </w:rPr>
+        <w:t xml:space="preserve"> </w:t>
+      </w:r>
+      <w:r>
+        <w:rPr>
+          <w:rFonts w:ascii="Times New Roman" w:hAnsi="Times New Roman" w:cs="Times New Roman"/>
+          <w:color w:val="000000"/>
+          <w:sz w:val="24"/>
+        </w:rPr>
+        <w:t>INFORMATION TECHNOLOGY from University of Mumbai.</w:t>
+      </w:r>
+      <w:r>
+        <w:t xml:space="preserve"> </w:t>
+      </w:r>
+    </w:p>
+    <w:p>
+      <w:pPr>
+        <w:spacing w:line="360" w:lineRule="auto"/>
+        <w:jc w:val="both"/>
+      </w:pPr>
+    </w:p>
+    <w:p>
+      <w:pPr>
+        <w:spacing w:line="360" w:lineRule="auto"/>
+        <w:rPr>
+          <w:rFonts w:ascii="Times New Roman" w:hAnsi="Times New Roman" w:cs="Times New Roman"/>
+          <w:b/>
+          <w:bCs/>
+          <w:color w:val="000000"/>
+          <w:sz w:val="24"/>
+        </w:rPr>
+      </w:pPr>
+      <w:r>
+        <w:rPr>
+          <w:rFonts w:ascii="Times New Roman" w:hAnsi="Times New Roman" w:cs="Times New Roman"/>
+          <w:b/>
+          <w:bCs/>
+          <w:color w:val="000000"/>
+          <w:sz w:val="24"/>
+        </w:rPr>
+        <w:t>Internal</w:t>
+      </w:r>
+      <w:r>
+        <w:rPr>
+          <w:rFonts w:ascii="Times New Roman" w:hAnsi="Times New Roman" w:cs="Times New Roman"/>
+          <w:b/>
+          <w:bCs/>
+          <w:color w:val="000000"/>
+          <w:sz w:val="24"/>
+        </w:rPr>
+        <w:t xml:space="preserve"> Guide                                                                                                       </w:t>
+      </w:r>
+      <w:r>
+        <w:rPr>
+          <w:rFonts w:ascii="Times New Roman" w:hAnsi="Times New Roman" w:cs="Times New Roman"/>
+          <w:b/>
+          <w:bCs/>
+          <w:color w:val="000000"/>
+          <w:sz w:val="24"/>
+        </w:rPr>
+        <w:t>Coordinator</w:t>
+      </w:r>
+      <w:r>
+        <w:rPr>
+          <w:b/>
+          <w:bCs/>
+          <w:color w:val="000000"/>
+        </w:rPr>
+        <w:br/>
+      </w:r>
+    </w:p>
+    <w:p>
+      <w:pPr>
+        <w:spacing w:line="360" w:lineRule="auto"/>
+        <w:rPr>
+          <w:rFonts w:ascii="Times New Roman" w:hAnsi="Times New Roman" w:cs="Times New Roman"/>
+          <w:b/>
+          <w:bCs/>
+          <w:color w:val="000000"/>
+          <w:sz w:val="24"/>
+        </w:rPr>
+      </w:pPr>
+    </w:p>
+    <w:p>
+      <w:pPr>
+        <w:spacing w:line="360" w:lineRule="auto"/>
+        <w:jc w:val="center"/>
+        <w:rPr>
+          <w:rFonts w:ascii="Times New Roman" w:hAnsi="Times New Roman" w:cs="Times New Roman"/>
+          <w:b/>
+          <w:bCs/>
+          <w:color w:val="000000"/>
+          <w:sz w:val="24"/>
+        </w:rPr>
+      </w:pPr>
+      <w:r>
+        <w:rPr>
+          <w:rFonts w:ascii="Times New Roman" w:hAnsi="Times New Roman" w:cs="Times New Roman"/>
+          <w:b/>
+          <w:bCs/>
+          <w:color w:val="000000"/>
+          <w:sz w:val="24"/>
+        </w:rPr>
+        <w:t>External</w:t>
+      </w:r>
+      <w:r>
+        <w:rPr>
+          <w:rFonts w:ascii="Times New Roman" w:hAnsi="Times New Roman" w:cs="Times New Roman"/>
+          <w:b/>
+          <w:bCs/>
+          <w:color w:val="000000"/>
+          <w:sz w:val="24"/>
+        </w:rPr>
+        <w:t xml:space="preserve"> </w:t>
+      </w:r>
+      <w:r>
+        <w:rPr>
+          <w:rFonts w:ascii="Times New Roman" w:hAnsi="Times New Roman" w:cs="Times New Roman"/>
+          <w:b/>
+          <w:bCs/>
+          <w:color w:val="000000"/>
+          <w:sz w:val="24"/>
+        </w:rPr>
+        <w:t>Examiner</w:t>
+      </w:r>
+      <w:r>
+        <w:rPr>
+          <w:b/>
+          <w:bCs/>
+          <w:color w:val="000000"/>
+        </w:rPr>
+        <w:br/>
+      </w:r>
+    </w:p>
+    <w:p>
+      <w:pPr>
+        <w:spacing w:line="360" w:lineRule="auto"/>
+        <w:rPr>
+          <w:rFonts w:ascii="Times New Roman" w:hAnsi="Times New Roman" w:cs="Times New Roman"/>
+          <w:b/>
+          <w:bCs/>
+          <w:color w:val="000000"/>
+          <w:sz w:val="24"/>
+        </w:rPr>
+      </w:pPr>
+    </w:p>
+    <w:p>
+      <w:pPr>
+        <w:spacing w:line="360" w:lineRule="auto"/>
+        <w:rPr>
+          <w:rFonts w:ascii="Times New Roman" w:hAnsi="Times New Roman" w:cs="Times New Roman"/>
+          <w:b/>
+          <w:bCs/>
+          <w:color w:val="000000"/>
+          <w:sz w:val="24"/>
+        </w:rPr>
+      </w:pPr>
+      <w:r>
+        <w:rPr>
+          <w:rFonts w:ascii="Times New Roman" w:hAnsi="Times New Roman" w:cs="Times New Roman"/>
+          <w:b/>
+          <w:bCs/>
+          <w:color w:val="000000"/>
+          <w:sz w:val="24"/>
+        </w:rPr>
+        <w:t xml:space="preserve">Date: </w:t>
+      </w:r>
+      <w:r>
+        <w:rPr>
+          <w:rFonts w:ascii="Times New Roman" w:hAnsi="Times New Roman" w:cs="Times New Roman"/>
+          <w:b/>
+          <w:bCs/>
+          <w:color w:val="000000"/>
+          <w:sz w:val="24"/>
+        </w:rPr>
+        <w:t xml:space="preserve">                                                                                                                      </w:t>
+      </w:r>
+      <w:r>
+        <w:rPr>
+          <w:rFonts w:ascii="Times New Roman" w:hAnsi="Times New Roman" w:cs="Times New Roman"/>
+          <w:b/>
+          <w:bCs/>
+          <w:color w:val="000000"/>
+          <w:sz w:val="24"/>
+        </w:rPr>
+        <w:t>College Seal</w:t>
+      </w:r>
+      <w:r>
+        <w:t xml:space="preserve"> </w:t>
+      </w:r>
+      <w:r>
+        <w:rPr>
+          <w:rFonts w:ascii="Times New Roman" w:hAnsi="Times New Roman" w:cs="Times New Roman"/>
+          <w:b/>
+          <w:sz w:val="32"/>
+          <w:szCs w:val="32"/>
+          <w:lang w:val="en-IN"/>
+        </w:rPr>
+        <w:br w:type="page"/>
+      </w:r>
+    </w:p>
+    <w:p>
+      <w:pPr>
+        <w:spacing w:line="360" w:lineRule="auto"/>
+        <w:rPr>
+          <w:rFonts w:ascii="Times New Roman" w:hAnsi="Times New Roman" w:cs="Times New Roman"/>
+          <w:b/>
+          <w:sz w:val="32"/>
+          <w:szCs w:val="32"/>
+          <w:lang w:val="en-IN"/>
+        </w:rPr>
+      </w:pPr>
+    </w:p>
+    <w:p>
+      <w:pPr>
         <w:jc w:val="center"/>
         <w:rPr>
           <w:rFonts w:ascii="Times New Roman" w:hAnsi="Times New Roman" w:cs="Times New Roman"/>
@@ -4709,7 +6436,25 @@
           <w:szCs w:val="24"/>
           <w:lang w:val="en-IN"/>
         </w:rPr>
-        <w:t>SYB e-learning management platform make learning efficient and easier for people who are not able to physically attend the institutions providing the educational/training courses. The mobile first approach of design focuses on the broad user base especially in a country like India where majority of the Internet users are mobile users.</w:t>
+        <w:t>SYB e-learning management platform make</w:t>
+      </w:r>
+      <w:r>
+        <w:rPr>
+          <w:rFonts w:ascii="Times New Roman" w:hAnsi="Times New Roman" w:cs="Times New Roman"/>
+          <w:sz w:val="24"/>
+          <w:szCs w:val="24"/>
+          <w:lang w:val="en-IN"/>
+        </w:rPr>
+        <w:t>s</w:t>
+      </w:r>
+      <w:r>
+        <w:rPr>
+          <w:rFonts w:ascii="Times New Roman" w:hAnsi="Times New Roman" w:cs="Times New Roman"/>
+          <w:sz w:val="24"/>
+          <w:szCs w:val="24"/>
+          <w:lang w:val="en-IN"/>
+        </w:rPr>
+        <w:t xml:space="preserve"> learning efficient and easier for people who are not able to physically attend the institutions providing the educational/training courses. The mobile first approach of design focuses on the broad user base especially in a country like India where majority of the Internet users are mobile users.</w:t>
       </w:r>
       <w:r>
         <w:rPr>
@@ -8460,7 +10205,7 @@
               </w:rPr>
               <w:pict>
                 <v:rect id="_x0000_s1029" style="position:absolute;left:0;text-align:left;margin-left:19.75pt;margin-top:3.95pt;width:86.25pt;height:21pt;z-index:251661312;mso-position-horizontal-relative:text;mso-position-vertical-relative:text" fillcolor="black [3213]" stroked="f">
-                  <v:fill r:id="rId8" o:title="70%" color2="white [3212]" type="pattern"/>
+                  <v:fill r:id="rId10" o:title="70%" color2="white [3212]" type="pattern"/>
                 </v:rect>
               </w:pict>
             </w:r>
@@ -8793,7 +10538,7 @@
               </w:rPr>
               <w:pict>
                 <v:rect id="_x0000_s1030" style="position:absolute;left:0;text-align:left;margin-left:-2.15pt;margin-top:3.9pt;width:77.25pt;height:21pt;z-index:251662336;mso-position-horizontal-relative:text;mso-position-vertical-relative:text" fillcolor="black [3213]" stroked="f">
-                  <v:fill r:id="rId8" o:title="70%" color2="white [3212]" type="pattern"/>
+                  <v:fill r:id="rId10" o:title="70%" color2="white [3212]" type="pattern"/>
                 </v:rect>
               </w:pict>
             </w:r>
@@ -9109,7 +10854,7 @@
               </w:rPr>
               <w:pict>
                 <v:rect id="_x0000_s1031" style="position:absolute;left:0;text-align:left;margin-left:8.8pt;margin-top:15.35pt;width:91.5pt;height:21pt;z-index:251663360;mso-position-horizontal-relative:text;mso-position-vertical-relative:text" fillcolor="black [3213]" stroked="f">
-                  <v:fill r:id="rId8" o:title="70%" color2="white [3212]" type="pattern"/>
+                  <v:fill r:id="rId10" o:title="70%" color2="white [3212]" type="pattern"/>
                 </v:rect>
               </w:pict>
             </w:r>
@@ -10097,27 +11842,8 @@
           <w:lang w:val="en-IN"/>
         </w:rPr>
         <w:pict>
-          <v:shapetype id="_x0000_t75" coordsize="21600,21600" o:spt="75" o:preferrelative="t" path="m@4@5l@4@11@9@11@9@5xe" filled="f" stroked="f">
-            <v:stroke joinstyle="miter"/>
-            <v:formulas>
-              <v:f eqn="if lineDrawn pixelLineWidth 0"/>
-              <v:f eqn="sum @0 1 0"/>
-              <v:f eqn="sum 0 0 @1"/>
-              <v:f eqn="prod @2 1 2"/>
-              <v:f eqn="prod @3 21600 pixelWidth"/>
-              <v:f eqn="prod @3 21600 pixelHeight"/>
-              <v:f eqn="sum @0 0 1"/>
-              <v:f eqn="prod @6 1 2"/>
-              <v:f eqn="prod @7 21600 pixelWidth"/>
-              <v:f eqn="sum @8 21600 0"/>
-              <v:f eqn="prod @7 21600 pixelHeight"/>
-              <v:f eqn="sum @10 21600 0"/>
-            </v:formulas>
-            <v:path o:extrusionok="f" gradientshapeok="t" o:connecttype="rect"/>
-            <o:lock v:ext="edit" aspectratio="t"/>
-          </v:shapetype>
           <v:shape id="_x0000_i1025" type="#_x0000_t75" style="width:450.75pt;height:384pt">
-            <v:imagedata r:id="rId9" o:title="erd_cardinality"/>
+            <v:imagedata r:id="rId11" o:title="erd_cardinality"/>
           </v:shape>
         </w:pict>
       </w:r>
@@ -10245,7 +11971,7 @@
         </w:rPr>
         <w:pict>
           <v:shape id="_x0000_i1026" type="#_x0000_t75" style="width:450.75pt;height:432.75pt">
-            <v:imagedata r:id="rId10" o:title="ERDDiagram"/>
+            <v:imagedata r:id="rId12" o:title="ERDDiagram"/>
           </v:shape>
         </w:pict>
       </w:r>
@@ -10541,7 +12267,7 @@
         </w:rPr>
         <w:pict>
           <v:shape id="_x0000_i1027" type="#_x0000_t75" style="width:304.5pt;height:362.25pt">
-            <v:imagedata r:id="rId11" o:title="FoxitReader_GoEKgMLQD9"/>
+            <v:imagedata r:id="rId13" o:title="FoxitReader_GoEKgMLQD9"/>
           </v:shape>
         </w:pict>
       </w:r>
@@ -10652,7 +12378,7 @@
         </w:rPr>
         <w:pict>
           <v:shape id="_x0000_i1028" type="#_x0000_t75" style="width:451.5pt;height:287.25pt">
-            <v:imagedata r:id="rId12" o:title="DFDDiagram_lvl0"/>
+            <v:imagedata r:id="rId14" o:title="DFDDiagram_lvl0"/>
           </v:shape>
         </w:pict>
       </w:r>
@@ -10731,7 +12457,7 @@
         <w:lastRenderedPageBreak/>
         <w:pict>
           <v:shape id="_x0000_i1029" type="#_x0000_t75" style="width:450.75pt;height:593.25pt">
-            <v:imagedata r:id="rId13" o:title="DFDDiagram_lvl1"/>
+            <v:imagedata r:id="rId15" o:title="DFDDiagram_lvl1"/>
           </v:shape>
         </w:pict>
       </w:r>
@@ -10973,7 +12699,7 @@
         </w:rPr>
         <w:pict>
           <v:shape id="_x0000_i1030" type="#_x0000_t75" style="width:450.75pt;height:418.5pt">
-            <v:imagedata r:id="rId14" o:title="ClassDiagram"/>
+            <v:imagedata r:id="rId16" o:title="ClassDiagram"/>
           </v:shape>
         </w:pict>
       </w:r>
@@ -11131,7 +12857,7 @@
         </w:rPr>
         <w:pict>
           <v:shape id="_x0000_i1031" type="#_x0000_t75" style="width:452.25pt;height:308.25pt">
-            <v:imagedata r:id="rId15" o:title="ComponentDiagram"/>
+            <v:imagedata r:id="rId17" o:title="ComponentDiagram"/>
           </v:shape>
         </w:pict>
       </w:r>
@@ -11273,7 +12999,7 @@
         </w:rPr>
         <w:pict>
           <v:shape id="_x0000_i1032" type="#_x0000_t75" style="width:450.75pt;height:403.5pt">
-            <v:imagedata r:id="rId16" o:title="CommunicationDiagram1"/>
+            <v:imagedata r:id="rId18" o:title="CommunicationDiagram1"/>
           </v:shape>
         </w:pict>
       </w:r>
@@ -11405,7 +13131,7 @@
         </w:rPr>
         <w:pict>
           <v:shape id="_x0000_i1033" type="#_x0000_t75" style="width:450.75pt;height:435pt">
-            <v:imagedata r:id="rId17" o:title="PackageDiagram"/>
+            <v:imagedata r:id="rId19" o:title="PackageDiagram"/>
           </v:shape>
         </w:pict>
       </w:r>
@@ -33964,7 +35690,7 @@
                     <pic:cNvPicPr/>
                   </pic:nvPicPr>
                   <pic:blipFill>
-                    <a:blip r:embed="rId18" cstate="print"/>
+                    <a:blip r:embed="rId20" cstate="print"/>
                     <a:stretch>
                       <a:fillRect/>
                     </a:stretch>
@@ -34722,7 +36448,7 @@
         <w:lastRenderedPageBreak/>
         <w:pict>
           <v:shape id="_x0000_i1034" type="#_x0000_t75" style="width:414.75pt;height:639pt">
-            <v:imagedata r:id="rId19" o:title="ActivityDiagram"/>
+            <v:imagedata r:id="rId21" o:title="ActivityDiagram"/>
           </v:shape>
         </w:pict>
       </w:r>
@@ -34888,7 +36614,7 @@
         </w:rPr>
         <w:pict>
           <v:shape id="_x0000_i1035" type="#_x0000_t75" style="width:450.75pt;height:258pt">
-            <v:imagedata r:id="rId20" o:title="SequenceDiagram"/>
+            <v:imagedata r:id="rId22" o:title="SequenceDiagram"/>
           </v:shape>
         </w:pict>
       </w:r>
@@ -35346,7 +37072,7 @@
         </w:rPr>
         <w:pict>
           <v:shape id="_x0000_i1036" type="#_x0000_t75" style="width:451.5pt;height:398.25pt">
-            <v:imagedata r:id="rId21" o:title="UseCaseDiagram"/>
+            <v:imagedata r:id="rId23" o:title="UseCaseDiagram"/>
           </v:shape>
         </w:pict>
       </w:r>
@@ -36174,25 +37900,7 @@
                 <w:sz w:val="24"/>
                 <w:szCs w:val="24"/>
               </w:rPr>
-              <w:t xml:space="preserve">Invalid data message </w:t>
-            </w:r>
-            <w:r>
-              <w:rPr>
-                <w:rFonts w:ascii="Times New Roman" w:hAnsi="Times New Roman" w:cs="Times New Roman"/>
-                <w:color w:val="000000"/>
-                <w:sz w:val="24"/>
-                <w:szCs w:val="24"/>
-              </w:rPr>
-              <w:t>is</w:t>
-            </w:r>
-            <w:r>
-              <w:rPr>
-                <w:rFonts w:ascii="Times New Roman" w:hAnsi="Times New Roman" w:cs="Times New Roman"/>
-                <w:color w:val="000000"/>
-                <w:sz w:val="24"/>
-                <w:szCs w:val="24"/>
-              </w:rPr>
-              <w:t xml:space="preserve"> displayed.</w:t>
+              <w:t>Invalid data message is displayed.</w:t>
             </w:r>
           </w:p>
         </w:tc>
@@ -36564,25 +38272,7 @@
                 <w:sz w:val="24"/>
                 <w:szCs w:val="24"/>
               </w:rPr>
-              <w:t xml:space="preserve">Invalid data message </w:t>
-            </w:r>
-            <w:r>
-              <w:rPr>
-                <w:rFonts w:ascii="Times New Roman" w:hAnsi="Times New Roman" w:cs="Times New Roman"/>
-                <w:color w:val="000000"/>
-                <w:sz w:val="24"/>
-                <w:szCs w:val="24"/>
-              </w:rPr>
-              <w:t>is</w:t>
-            </w:r>
-            <w:r>
-              <w:rPr>
-                <w:rFonts w:ascii="Times New Roman" w:hAnsi="Times New Roman" w:cs="Times New Roman"/>
-                <w:color w:val="000000"/>
-                <w:sz w:val="24"/>
-                <w:szCs w:val="24"/>
-              </w:rPr>
-              <w:t xml:space="preserve"> displayed.</w:t>
+              <w:t>Invalid data message is displayed.</w:t>
             </w:r>
           </w:p>
         </w:tc>
@@ -36954,25 +38644,7 @@
                 <w:sz w:val="24"/>
                 <w:szCs w:val="24"/>
               </w:rPr>
-              <w:t xml:space="preserve">Invalid data message </w:t>
-            </w:r>
-            <w:r>
-              <w:rPr>
-                <w:rFonts w:ascii="Times New Roman" w:hAnsi="Times New Roman" w:cs="Times New Roman"/>
-                <w:color w:val="000000"/>
-                <w:sz w:val="24"/>
-                <w:szCs w:val="24"/>
-              </w:rPr>
-              <w:t>is</w:t>
-            </w:r>
-            <w:r>
-              <w:rPr>
-                <w:rFonts w:ascii="Times New Roman" w:hAnsi="Times New Roman" w:cs="Times New Roman"/>
-                <w:color w:val="000000"/>
-                <w:sz w:val="24"/>
-                <w:szCs w:val="24"/>
-              </w:rPr>
-              <w:t xml:space="preserve"> displayed.</w:t>
+              <w:t>Invalid data message is displayed.</w:t>
             </w:r>
           </w:p>
         </w:tc>
@@ -37158,25 +38830,7 @@
                 <w:sz w:val="24"/>
                 <w:szCs w:val="24"/>
               </w:rPr>
-              <w:t xml:space="preserve">New </w:t>
-            </w:r>
-            <w:r>
-              <w:rPr>
-                <w:rFonts w:ascii="Times New Roman" w:hAnsi="Times New Roman" w:cs="Times New Roman"/>
-                <w:color w:val="000000"/>
-                <w:sz w:val="24"/>
-                <w:szCs w:val="24"/>
-              </w:rPr>
-              <w:t>department</w:t>
-            </w:r>
-            <w:r>
-              <w:rPr>
-                <w:rFonts w:ascii="Times New Roman" w:hAnsi="Times New Roman" w:cs="Times New Roman"/>
-                <w:color w:val="000000"/>
-                <w:sz w:val="24"/>
-                <w:szCs w:val="24"/>
-              </w:rPr>
-              <w:t xml:space="preserve"> is added to the database and the user is notified</w:t>
+              <w:t>New department is added to the database and the user is notified</w:t>
             </w:r>
           </w:p>
         </w:tc>
@@ -37362,25 +39016,7 @@
                 <w:sz w:val="24"/>
                 <w:szCs w:val="24"/>
               </w:rPr>
-              <w:t xml:space="preserve">Invalid data message </w:t>
-            </w:r>
-            <w:r>
-              <w:rPr>
-                <w:rFonts w:ascii="Times New Roman" w:hAnsi="Times New Roman" w:cs="Times New Roman"/>
-                <w:color w:val="000000"/>
-                <w:sz w:val="24"/>
-                <w:szCs w:val="24"/>
-              </w:rPr>
-              <w:t>is</w:t>
-            </w:r>
-            <w:r>
-              <w:rPr>
-                <w:rFonts w:ascii="Times New Roman" w:hAnsi="Times New Roman" w:cs="Times New Roman"/>
-                <w:color w:val="000000"/>
-                <w:sz w:val="24"/>
-                <w:szCs w:val="24"/>
-              </w:rPr>
-              <w:t xml:space="preserve"> displayed.</w:t>
+              <w:t>Invalid data message is displayed.</w:t>
             </w:r>
           </w:p>
         </w:tc>
@@ -37567,25 +39203,7 @@
                 <w:sz w:val="24"/>
                 <w:szCs w:val="24"/>
               </w:rPr>
-              <w:t xml:space="preserve">New </w:t>
-            </w:r>
-            <w:r>
-              <w:rPr>
-                <w:rFonts w:ascii="Times New Roman" w:hAnsi="Times New Roman" w:cs="Times New Roman"/>
-                <w:color w:val="000000"/>
-                <w:sz w:val="24"/>
-                <w:szCs w:val="24"/>
-              </w:rPr>
-              <w:t>class</w:t>
-            </w:r>
-            <w:r>
-              <w:rPr>
-                <w:rFonts w:ascii="Times New Roman" w:hAnsi="Times New Roman" w:cs="Times New Roman"/>
-                <w:color w:val="000000"/>
-                <w:sz w:val="24"/>
-                <w:szCs w:val="24"/>
-              </w:rPr>
-              <w:t xml:space="preserve"> is added to the database and the user is notified</w:t>
+              <w:t>New class is added to the database and the user is notified</w:t>
             </w:r>
           </w:p>
         </w:tc>
@@ -37928,16 +39546,7 @@
                 <w:sz w:val="24"/>
                 <w:szCs w:val="24"/>
               </w:rPr>
-              <w:t xml:space="preserve">2. Enter </w:t>
-            </w:r>
-            <w:r>
-              <w:rPr>
-                <w:rFonts w:ascii="Times New Roman" w:hAnsi="Times New Roman" w:cs="Times New Roman"/>
-                <w:color w:val="000000"/>
-                <w:sz w:val="24"/>
-                <w:szCs w:val="24"/>
-              </w:rPr>
-              <w:t>valid data</w:t>
+              <w:t>2. Enter valid data</w:t>
             </w:r>
           </w:p>
           <w:p>
@@ -38347,16 +39956,7 @@
                 <w:sz w:val="24"/>
                 <w:szCs w:val="24"/>
               </w:rPr>
-              <w:t xml:space="preserve">2. Enter </w:t>
-            </w:r>
-            <w:r>
-              <w:rPr>
-                <w:rFonts w:ascii="Times New Roman" w:hAnsi="Times New Roman" w:cs="Times New Roman"/>
-                <w:color w:val="000000"/>
-                <w:sz w:val="24"/>
-                <w:szCs w:val="24"/>
-              </w:rPr>
-              <w:t>valid data</w:t>
+              <w:t>2. Enter valid data</w:t>
             </w:r>
           </w:p>
           <w:p>
@@ -38766,16 +40366,7 @@
                 <w:sz w:val="24"/>
                 <w:szCs w:val="24"/>
               </w:rPr>
-              <w:t xml:space="preserve">2. Enter </w:t>
-            </w:r>
-            <w:r>
-              <w:rPr>
-                <w:rFonts w:ascii="Times New Roman" w:hAnsi="Times New Roman" w:cs="Times New Roman"/>
-                <w:color w:val="000000"/>
-                <w:sz w:val="24"/>
-                <w:szCs w:val="24"/>
-              </w:rPr>
-              <w:t>valid data</w:t>
+              <w:t>2. Enter valid data</w:t>
             </w:r>
           </w:p>
           <w:p>
@@ -39242,25 +40833,7 @@
                 <w:sz w:val="24"/>
                 <w:szCs w:val="24"/>
               </w:rPr>
-              <w:t xml:space="preserve">1. Press delete button for respective </w:t>
-            </w:r>
-            <w:r>
-              <w:rPr>
-                <w:rFonts w:ascii="Times New Roman" w:hAnsi="Times New Roman" w:cs="Times New Roman"/>
-                <w:color w:val="000000"/>
-                <w:sz w:val="24"/>
-                <w:szCs w:val="24"/>
-              </w:rPr>
-              <w:t xml:space="preserve">class </w:t>
-            </w:r>
-            <w:r>
-              <w:rPr>
-                <w:rFonts w:ascii="Times New Roman" w:hAnsi="Times New Roman" w:cs="Times New Roman"/>
-                <w:color w:val="000000"/>
-                <w:sz w:val="24"/>
-                <w:szCs w:val="24"/>
-              </w:rPr>
-              <w:t>(row)</w:t>
+              <w:t>1. Press delete button for respective class (row)</w:t>
             </w:r>
           </w:p>
         </w:tc>
@@ -39721,17 +41294,23 @@
                 <w:sz w:val="24"/>
                 <w:szCs w:val="24"/>
               </w:rPr>
-              <w:t xml:space="preserve">Test add </w:t>
-            </w:r>
-            <w:r>
+              <w:t>Test add student form fields with invalid data</w:t>
+            </w:r>
+          </w:p>
+        </w:tc>
+        <w:tc>
+          <w:tcPr>
+            <w:tcW w:w="1558" w:type="dxa"/>
+          </w:tcPr>
+          <w:p>
+            <w:pPr>
               <w:rPr>
                 <w:rFonts w:ascii="Times New Roman" w:hAnsi="Times New Roman" w:cs="Times New Roman"/>
                 <w:color w:val="000000"/>
                 <w:sz w:val="24"/>
                 <w:szCs w:val="24"/>
               </w:rPr>
-              <w:t>student</w:t>
-            </w:r>
+            </w:pPr>
             <w:r>
               <w:rPr>
                 <w:rFonts w:ascii="Times New Roman" w:hAnsi="Times New Roman" w:cs="Times New Roman"/>
@@ -39739,23 +41318,17 @@
                 <w:sz w:val="24"/>
                 <w:szCs w:val="24"/>
               </w:rPr>
-              <w:t xml:space="preserve"> form fields with invalid data</w:t>
-            </w:r>
-          </w:p>
-        </w:tc>
-        <w:tc>
-          <w:tcPr>
-            <w:tcW w:w="1558" w:type="dxa"/>
-          </w:tcPr>
-          <w:p>
-            <w:pPr>
+              <w:t>1.</w:t>
+            </w:r>
+            <w:r>
               <w:rPr>
                 <w:rFonts w:ascii="Times New Roman" w:hAnsi="Times New Roman" w:cs="Times New Roman"/>
                 <w:color w:val="000000"/>
                 <w:sz w:val="24"/>
                 <w:szCs w:val="24"/>
               </w:rPr>
-            </w:pPr>
+              <w:t xml:space="preserve"> </w:t>
+            </w:r>
             <w:r>
               <w:rPr>
                 <w:rFonts w:ascii="Times New Roman" w:hAnsi="Times New Roman" w:cs="Times New Roman"/>
@@ -39763,17 +41336,18 @@
                 <w:sz w:val="24"/>
                 <w:szCs w:val="24"/>
               </w:rPr>
-              <w:t>1.</w:t>
-            </w:r>
-            <w:r>
+              <w:t>Enter invalid data into all form fields</w:t>
+            </w:r>
+          </w:p>
+          <w:p>
+            <w:pPr>
               <w:rPr>
                 <w:rFonts w:ascii="Times New Roman" w:hAnsi="Times New Roman" w:cs="Times New Roman"/>
                 <w:color w:val="000000"/>
                 <w:sz w:val="24"/>
                 <w:szCs w:val="24"/>
               </w:rPr>
-              <w:t xml:space="preserve"> </w:t>
-            </w:r>
+            </w:pPr>
             <w:r>
               <w:rPr>
                 <w:rFonts w:ascii="Times New Roman" w:hAnsi="Times New Roman" w:cs="Times New Roman"/>
@@ -39781,9 +41355,14 @@
                 <w:sz w:val="24"/>
                 <w:szCs w:val="24"/>
               </w:rPr>
-              <w:t>Enter invalid data into all form fields</w:t>
-            </w:r>
-          </w:p>
+              <w:t>2. Press add button</w:t>
+            </w:r>
+          </w:p>
+        </w:tc>
+        <w:tc>
+          <w:tcPr>
+            <w:tcW w:w="1559" w:type="dxa"/>
+          </w:tcPr>
           <w:p>
             <w:pPr>
               <w:rPr>
@@ -39800,7 +41379,7 @@
                 <w:sz w:val="24"/>
                 <w:szCs w:val="24"/>
               </w:rPr>
-              <w:t>2. Press add button</w:t>
+              <w:t>Invalid data message should be displayed</w:t>
             </w:r>
           </w:p>
         </w:tc>
@@ -39824,49 +41403,7 @@
                 <w:sz w:val="24"/>
                 <w:szCs w:val="24"/>
               </w:rPr>
-              <w:t>Invalid data message should be displayed</w:t>
-            </w:r>
-          </w:p>
-        </w:tc>
-        <w:tc>
-          <w:tcPr>
-            <w:tcW w:w="1559" w:type="dxa"/>
-          </w:tcPr>
-          <w:p>
-            <w:pPr>
-              <w:rPr>
-                <w:rFonts w:ascii="Times New Roman" w:hAnsi="Times New Roman" w:cs="Times New Roman"/>
-                <w:color w:val="000000"/>
-                <w:sz w:val="24"/>
-                <w:szCs w:val="24"/>
-              </w:rPr>
-            </w:pPr>
-            <w:r>
-              <w:rPr>
-                <w:rFonts w:ascii="Times New Roman" w:hAnsi="Times New Roman" w:cs="Times New Roman"/>
-                <w:color w:val="000000"/>
-                <w:sz w:val="24"/>
-                <w:szCs w:val="24"/>
-              </w:rPr>
-              <w:t xml:space="preserve">Invalid data message </w:t>
-            </w:r>
-            <w:r>
-              <w:rPr>
-                <w:rFonts w:ascii="Times New Roman" w:hAnsi="Times New Roman" w:cs="Times New Roman"/>
-                <w:color w:val="000000"/>
-                <w:sz w:val="24"/>
-                <w:szCs w:val="24"/>
-              </w:rPr>
-              <w:t>is</w:t>
-            </w:r>
-            <w:r>
-              <w:rPr>
-                <w:rFonts w:ascii="Times New Roman" w:hAnsi="Times New Roman" w:cs="Times New Roman"/>
-                <w:color w:val="000000"/>
-                <w:sz w:val="24"/>
-                <w:szCs w:val="24"/>
-              </w:rPr>
-              <w:t xml:space="preserve"> displayed.</w:t>
+              <w:t>Invalid data message is displayed.</w:t>
             </w:r>
           </w:p>
         </w:tc>
@@ -39943,17 +41480,23 @@
                 <w:sz w:val="24"/>
                 <w:szCs w:val="24"/>
               </w:rPr>
-              <w:t xml:space="preserve">Test add </w:t>
-            </w:r>
-            <w:r>
+              <w:t>Test add student form fields with valid data</w:t>
+            </w:r>
+          </w:p>
+        </w:tc>
+        <w:tc>
+          <w:tcPr>
+            <w:tcW w:w="1558" w:type="dxa"/>
+          </w:tcPr>
+          <w:p>
+            <w:pPr>
               <w:rPr>
                 <w:rFonts w:ascii="Times New Roman" w:hAnsi="Times New Roman" w:cs="Times New Roman"/>
                 <w:color w:val="000000"/>
                 <w:sz w:val="24"/>
                 <w:szCs w:val="24"/>
               </w:rPr>
-              <w:t xml:space="preserve">student form fields with </w:t>
-            </w:r>
+            </w:pPr>
             <w:r>
               <w:rPr>
                 <w:rFonts w:ascii="Times New Roman" w:hAnsi="Times New Roman" w:cs="Times New Roman"/>
@@ -39961,23 +41504,17 @@
                 <w:sz w:val="24"/>
                 <w:szCs w:val="24"/>
               </w:rPr>
-              <w:t>valid data</w:t>
-            </w:r>
-          </w:p>
-        </w:tc>
-        <w:tc>
-          <w:tcPr>
-            <w:tcW w:w="1558" w:type="dxa"/>
-          </w:tcPr>
-          <w:p>
-            <w:pPr>
+              <w:t>1.</w:t>
+            </w:r>
+            <w:r>
               <w:rPr>
                 <w:rFonts w:ascii="Times New Roman" w:hAnsi="Times New Roman" w:cs="Times New Roman"/>
                 <w:color w:val="000000"/>
                 <w:sz w:val="24"/>
                 <w:szCs w:val="24"/>
               </w:rPr>
-            </w:pPr>
+              <w:t xml:space="preserve"> Enter </w:t>
+            </w:r>
             <w:r>
               <w:rPr>
                 <w:rFonts w:ascii="Times New Roman" w:hAnsi="Times New Roman" w:cs="Times New Roman"/>
@@ -39985,17 +41522,18 @@
                 <w:sz w:val="24"/>
                 <w:szCs w:val="24"/>
               </w:rPr>
-              <w:t>1.</w:t>
-            </w:r>
-            <w:r>
+              <w:t>valid data into all form fields</w:t>
+            </w:r>
+          </w:p>
+          <w:p>
+            <w:pPr>
               <w:rPr>
                 <w:rFonts w:ascii="Times New Roman" w:hAnsi="Times New Roman" w:cs="Times New Roman"/>
                 <w:color w:val="000000"/>
                 <w:sz w:val="24"/>
                 <w:szCs w:val="24"/>
               </w:rPr>
-              <w:t xml:space="preserve"> Enter </w:t>
-            </w:r>
+            </w:pPr>
             <w:r>
               <w:rPr>
                 <w:rFonts w:ascii="Times New Roman" w:hAnsi="Times New Roman" w:cs="Times New Roman"/>
@@ -40003,9 +41541,14 @@
                 <w:sz w:val="24"/>
                 <w:szCs w:val="24"/>
               </w:rPr>
-              <w:t>valid data into all form fields</w:t>
-            </w:r>
-          </w:p>
+              <w:t>2. Press add button</w:t>
+            </w:r>
+          </w:p>
+        </w:tc>
+        <w:tc>
+          <w:tcPr>
+            <w:tcW w:w="1559" w:type="dxa"/>
+          </w:tcPr>
           <w:p>
             <w:pPr>
               <w:rPr>
@@ -40022,7 +41565,7 @@
                 <w:sz w:val="24"/>
                 <w:szCs w:val="24"/>
               </w:rPr>
-              <w:t>2. Press add button</w:t>
+              <w:t>New student must be added to the database and the user must be notified</w:t>
             </w:r>
           </w:p>
         </w:tc>
@@ -40046,49 +41589,7 @@
                 <w:sz w:val="24"/>
                 <w:szCs w:val="24"/>
               </w:rPr>
-              <w:t>New student must be added to the database and the user must be notified</w:t>
-            </w:r>
-          </w:p>
-        </w:tc>
-        <w:tc>
-          <w:tcPr>
-            <w:tcW w:w="1559" w:type="dxa"/>
-          </w:tcPr>
-          <w:p>
-            <w:pPr>
-              <w:rPr>
-                <w:rFonts w:ascii="Times New Roman" w:hAnsi="Times New Roman" w:cs="Times New Roman"/>
-                <w:color w:val="000000"/>
-                <w:sz w:val="24"/>
-                <w:szCs w:val="24"/>
-              </w:rPr>
-            </w:pPr>
-            <w:r>
-              <w:rPr>
-                <w:rFonts w:ascii="Times New Roman" w:hAnsi="Times New Roman" w:cs="Times New Roman"/>
-                <w:color w:val="000000"/>
-                <w:sz w:val="24"/>
-                <w:szCs w:val="24"/>
-              </w:rPr>
-              <w:t xml:space="preserve">New </w:t>
-            </w:r>
-            <w:r>
-              <w:rPr>
-                <w:rFonts w:ascii="Times New Roman" w:hAnsi="Times New Roman" w:cs="Times New Roman"/>
-                <w:color w:val="000000"/>
-                <w:sz w:val="24"/>
-                <w:szCs w:val="24"/>
-              </w:rPr>
-              <w:t xml:space="preserve">student </w:t>
-            </w:r>
-            <w:r>
-              <w:rPr>
-                <w:rFonts w:ascii="Times New Roman" w:hAnsi="Times New Roman" w:cs="Times New Roman"/>
-                <w:color w:val="000000"/>
-                <w:sz w:val="24"/>
-                <w:szCs w:val="24"/>
-              </w:rPr>
-              <w:t>is added to the database and the user is notified</w:t>
+              <w:t>New student is added to the database and the user is notified</w:t>
             </w:r>
           </w:p>
         </w:tc>
@@ -40165,17 +41666,23 @@
                 <w:sz w:val="24"/>
                 <w:szCs w:val="24"/>
               </w:rPr>
-              <w:t xml:space="preserve">Test add </w:t>
-            </w:r>
-            <w:r>
+              <w:t>Test add subject form fields with invalid data</w:t>
+            </w:r>
+          </w:p>
+        </w:tc>
+        <w:tc>
+          <w:tcPr>
+            <w:tcW w:w="1558" w:type="dxa"/>
+          </w:tcPr>
+          <w:p>
+            <w:pPr>
               <w:rPr>
                 <w:rFonts w:ascii="Times New Roman" w:hAnsi="Times New Roman" w:cs="Times New Roman"/>
                 <w:color w:val="000000"/>
                 <w:sz w:val="24"/>
                 <w:szCs w:val="24"/>
               </w:rPr>
-              <w:t>subject</w:t>
-            </w:r>
+            </w:pPr>
             <w:r>
               <w:rPr>
                 <w:rFonts w:ascii="Times New Roman" w:hAnsi="Times New Roman" w:cs="Times New Roman"/>
@@ -40183,23 +41690,17 @@
                 <w:sz w:val="24"/>
                 <w:szCs w:val="24"/>
               </w:rPr>
-              <w:t xml:space="preserve"> form fields with invalid data</w:t>
-            </w:r>
-          </w:p>
-        </w:tc>
-        <w:tc>
-          <w:tcPr>
-            <w:tcW w:w="1558" w:type="dxa"/>
-          </w:tcPr>
-          <w:p>
-            <w:pPr>
+              <w:t>1.</w:t>
+            </w:r>
+            <w:r>
               <w:rPr>
                 <w:rFonts w:ascii="Times New Roman" w:hAnsi="Times New Roman" w:cs="Times New Roman"/>
                 <w:color w:val="000000"/>
                 <w:sz w:val="24"/>
                 <w:szCs w:val="24"/>
               </w:rPr>
-            </w:pPr>
+              <w:t xml:space="preserve"> </w:t>
+            </w:r>
             <w:r>
               <w:rPr>
                 <w:rFonts w:ascii="Times New Roman" w:hAnsi="Times New Roman" w:cs="Times New Roman"/>
@@ -40207,17 +41708,18 @@
                 <w:sz w:val="24"/>
                 <w:szCs w:val="24"/>
               </w:rPr>
-              <w:t>1.</w:t>
-            </w:r>
-            <w:r>
+              <w:t>Enter invalid data into all form fields</w:t>
+            </w:r>
+          </w:p>
+          <w:p>
+            <w:pPr>
               <w:rPr>
                 <w:rFonts w:ascii="Times New Roman" w:hAnsi="Times New Roman" w:cs="Times New Roman"/>
                 <w:color w:val="000000"/>
                 <w:sz w:val="24"/>
                 <w:szCs w:val="24"/>
               </w:rPr>
-              <w:t xml:space="preserve"> </w:t>
-            </w:r>
+            </w:pPr>
             <w:r>
               <w:rPr>
                 <w:rFonts w:ascii="Times New Roman" w:hAnsi="Times New Roman" w:cs="Times New Roman"/>
@@ -40225,9 +41727,14 @@
                 <w:sz w:val="24"/>
                 <w:szCs w:val="24"/>
               </w:rPr>
-              <w:t>Enter invalid data into all form fields</w:t>
-            </w:r>
-          </w:p>
+              <w:t>2. Press add button</w:t>
+            </w:r>
+          </w:p>
+        </w:tc>
+        <w:tc>
+          <w:tcPr>
+            <w:tcW w:w="1559" w:type="dxa"/>
+          </w:tcPr>
           <w:p>
             <w:pPr>
               <w:rPr>
@@ -40244,7 +41751,7 @@
                 <w:sz w:val="24"/>
                 <w:szCs w:val="24"/>
               </w:rPr>
-              <w:t>2. Press add button</w:t>
+              <w:t>Invalid data message should be displayed</w:t>
             </w:r>
           </w:p>
         </w:tc>
@@ -40268,49 +41775,7 @@
                 <w:sz w:val="24"/>
                 <w:szCs w:val="24"/>
               </w:rPr>
-              <w:t>Invalid data message should be displayed</w:t>
-            </w:r>
-          </w:p>
-        </w:tc>
-        <w:tc>
-          <w:tcPr>
-            <w:tcW w:w="1559" w:type="dxa"/>
-          </w:tcPr>
-          <w:p>
-            <w:pPr>
-              <w:rPr>
-                <w:rFonts w:ascii="Times New Roman" w:hAnsi="Times New Roman" w:cs="Times New Roman"/>
-                <w:color w:val="000000"/>
-                <w:sz w:val="24"/>
-                <w:szCs w:val="24"/>
-              </w:rPr>
-            </w:pPr>
-            <w:r>
-              <w:rPr>
-                <w:rFonts w:ascii="Times New Roman" w:hAnsi="Times New Roman" w:cs="Times New Roman"/>
-                <w:color w:val="000000"/>
-                <w:sz w:val="24"/>
-                <w:szCs w:val="24"/>
-              </w:rPr>
-              <w:t xml:space="preserve">Invalid data message </w:t>
-            </w:r>
-            <w:r>
-              <w:rPr>
-                <w:rFonts w:ascii="Times New Roman" w:hAnsi="Times New Roman" w:cs="Times New Roman"/>
-                <w:color w:val="000000"/>
-                <w:sz w:val="24"/>
-                <w:szCs w:val="24"/>
-              </w:rPr>
-              <w:t>is</w:t>
-            </w:r>
-            <w:r>
-              <w:rPr>
-                <w:rFonts w:ascii="Times New Roman" w:hAnsi="Times New Roman" w:cs="Times New Roman"/>
-                <w:color w:val="000000"/>
-                <w:sz w:val="24"/>
-                <w:szCs w:val="24"/>
-              </w:rPr>
-              <w:t xml:space="preserve"> displayed.</w:t>
+              <w:t>Invalid data message is displayed.</w:t>
             </w:r>
           </w:p>
         </w:tc>
@@ -40387,17 +41852,23 @@
                 <w:sz w:val="24"/>
                 <w:szCs w:val="24"/>
               </w:rPr>
-              <w:t xml:space="preserve">Test add </w:t>
-            </w:r>
-            <w:r>
+              <w:t>Test add subject form fields with valid data</w:t>
+            </w:r>
+          </w:p>
+        </w:tc>
+        <w:tc>
+          <w:tcPr>
+            <w:tcW w:w="1558" w:type="dxa"/>
+          </w:tcPr>
+          <w:p>
+            <w:pPr>
               <w:rPr>
                 <w:rFonts w:ascii="Times New Roman" w:hAnsi="Times New Roman" w:cs="Times New Roman"/>
                 <w:color w:val="000000"/>
                 <w:sz w:val="24"/>
                 <w:szCs w:val="24"/>
               </w:rPr>
-              <w:t xml:space="preserve">subject form fields with </w:t>
-            </w:r>
+            </w:pPr>
             <w:r>
               <w:rPr>
                 <w:rFonts w:ascii="Times New Roman" w:hAnsi="Times New Roman" w:cs="Times New Roman"/>
@@ -40405,23 +41876,17 @@
                 <w:sz w:val="24"/>
                 <w:szCs w:val="24"/>
               </w:rPr>
-              <w:t>valid data</w:t>
-            </w:r>
-          </w:p>
-        </w:tc>
-        <w:tc>
-          <w:tcPr>
-            <w:tcW w:w="1558" w:type="dxa"/>
-          </w:tcPr>
-          <w:p>
-            <w:pPr>
+              <w:t>1.</w:t>
+            </w:r>
+            <w:r>
               <w:rPr>
                 <w:rFonts w:ascii="Times New Roman" w:hAnsi="Times New Roman" w:cs="Times New Roman"/>
                 <w:color w:val="000000"/>
                 <w:sz w:val="24"/>
                 <w:szCs w:val="24"/>
               </w:rPr>
-            </w:pPr>
+              <w:t xml:space="preserve"> Enter </w:t>
+            </w:r>
             <w:r>
               <w:rPr>
                 <w:rFonts w:ascii="Times New Roman" w:hAnsi="Times New Roman" w:cs="Times New Roman"/>
@@ -40429,17 +41894,18 @@
                 <w:sz w:val="24"/>
                 <w:szCs w:val="24"/>
               </w:rPr>
-              <w:t>1.</w:t>
-            </w:r>
-            <w:r>
+              <w:t>valid data into all form fields</w:t>
+            </w:r>
+          </w:p>
+          <w:p>
+            <w:pPr>
               <w:rPr>
                 <w:rFonts w:ascii="Times New Roman" w:hAnsi="Times New Roman" w:cs="Times New Roman"/>
                 <w:color w:val="000000"/>
                 <w:sz w:val="24"/>
                 <w:szCs w:val="24"/>
               </w:rPr>
-              <w:t xml:space="preserve"> Enter </w:t>
-            </w:r>
+            </w:pPr>
             <w:r>
               <w:rPr>
                 <w:rFonts w:ascii="Times New Roman" w:hAnsi="Times New Roman" w:cs="Times New Roman"/>
@@ -40447,9 +41913,14 @@
                 <w:sz w:val="24"/>
                 <w:szCs w:val="24"/>
               </w:rPr>
-              <w:t>valid data into all form fields</w:t>
-            </w:r>
-          </w:p>
+              <w:t>2. Press add button</w:t>
+            </w:r>
+          </w:p>
+        </w:tc>
+        <w:tc>
+          <w:tcPr>
+            <w:tcW w:w="1559" w:type="dxa"/>
+          </w:tcPr>
           <w:p>
             <w:pPr>
               <w:rPr>
@@ -40466,7 +41937,7 @@
                 <w:sz w:val="24"/>
                 <w:szCs w:val="24"/>
               </w:rPr>
-              <w:t>2. Press add button</w:t>
+              <w:t>New subject must be added to the database and the user must be notified</w:t>
             </w:r>
           </w:p>
         </w:tc>
@@ -40490,49 +41961,7 @@
                 <w:sz w:val="24"/>
                 <w:szCs w:val="24"/>
               </w:rPr>
-              <w:t>New subject must be added to the database and the user must be notified</w:t>
-            </w:r>
-          </w:p>
-        </w:tc>
-        <w:tc>
-          <w:tcPr>
-            <w:tcW w:w="1559" w:type="dxa"/>
-          </w:tcPr>
-          <w:p>
-            <w:pPr>
-              <w:rPr>
-                <w:rFonts w:ascii="Times New Roman" w:hAnsi="Times New Roman" w:cs="Times New Roman"/>
-                <w:color w:val="000000"/>
-                <w:sz w:val="24"/>
-                <w:szCs w:val="24"/>
-              </w:rPr>
-            </w:pPr>
-            <w:r>
-              <w:rPr>
-                <w:rFonts w:ascii="Times New Roman" w:hAnsi="Times New Roman" w:cs="Times New Roman"/>
-                <w:color w:val="000000"/>
-                <w:sz w:val="24"/>
-                <w:szCs w:val="24"/>
-              </w:rPr>
-              <w:t xml:space="preserve">New </w:t>
-            </w:r>
-            <w:r>
-              <w:rPr>
-                <w:rFonts w:ascii="Times New Roman" w:hAnsi="Times New Roman" w:cs="Times New Roman"/>
-                <w:color w:val="000000"/>
-                <w:sz w:val="24"/>
-                <w:szCs w:val="24"/>
-              </w:rPr>
-              <w:t xml:space="preserve">subject </w:t>
-            </w:r>
-            <w:r>
-              <w:rPr>
-                <w:rFonts w:ascii="Times New Roman" w:hAnsi="Times New Roman" w:cs="Times New Roman"/>
-                <w:color w:val="000000"/>
-                <w:sz w:val="24"/>
-                <w:szCs w:val="24"/>
-              </w:rPr>
-              <w:t>is added to the database and the user is notified</w:t>
+              <w:t>New subject is added to the database and the user is notified</w:t>
             </w:r>
           </w:p>
         </w:tc>
@@ -40931,52 +42360,7 @@
                 <w:sz w:val="24"/>
                 <w:szCs w:val="24"/>
               </w:rPr>
-              <w:t>If all the</w:t>
-            </w:r>
-            <w:r>
-              <w:rPr>
-                <w:rFonts w:ascii="Times New Roman" w:hAnsi="Times New Roman" w:cs="Times New Roman"/>
-                <w:color w:val="000000"/>
-                <w:sz w:val="24"/>
-                <w:szCs w:val="24"/>
-              </w:rPr>
-              <w:t xml:space="preserve"> data is valid then the </w:t>
-            </w:r>
-            <w:r>
-              <w:rPr>
-                <w:rFonts w:ascii="Times New Roman" w:hAnsi="Times New Roman" w:cs="Times New Roman"/>
-                <w:color w:val="000000"/>
-                <w:sz w:val="24"/>
-                <w:szCs w:val="24"/>
-              </w:rPr>
-              <w:t xml:space="preserve">classtestpost </w:t>
-            </w:r>
-            <w:r>
-              <w:rPr>
-                <w:rFonts w:ascii="Times New Roman" w:hAnsi="Times New Roman" w:cs="Times New Roman"/>
-                <w:color w:val="000000"/>
-                <w:sz w:val="24"/>
-                <w:szCs w:val="24"/>
-              </w:rPr>
-              <w:t xml:space="preserve">is created </w:t>
-            </w:r>
-            <w:r>
-              <w:rPr>
-                <w:rFonts w:ascii="Times New Roman" w:hAnsi="Times New Roman" w:cs="Times New Roman"/>
-                <w:color w:val="000000"/>
-                <w:sz w:val="24"/>
-                <w:szCs w:val="24"/>
-              </w:rPr>
-              <w:t>else error message</w:t>
-            </w:r>
-            <w:r>
-              <w:rPr>
-                <w:rFonts w:ascii="Times New Roman" w:hAnsi="Times New Roman" w:cs="Times New Roman"/>
-                <w:color w:val="000000"/>
-                <w:sz w:val="24"/>
-                <w:szCs w:val="24"/>
-              </w:rPr>
-              <w:t xml:space="preserve"> is displayed</w:t>
+              <w:t>If all the data is valid then the classtestpost is created else error message is displayed</w:t>
             </w:r>
           </w:p>
         </w:tc>
@@ -41340,34 +42724,7 @@
                 <w:sz w:val="24"/>
                 <w:szCs w:val="24"/>
               </w:rPr>
-              <w:t>If the comment text is valid th</w:t>
-            </w:r>
-            <w:r>
-              <w:rPr>
-                <w:rFonts w:ascii="Times New Roman" w:hAnsi="Times New Roman" w:cs="Times New Roman"/>
-                <w:color w:val="000000"/>
-                <w:sz w:val="24"/>
-                <w:szCs w:val="24"/>
-              </w:rPr>
-              <w:t xml:space="preserve">en the comment is </w:t>
-            </w:r>
-            <w:r>
-              <w:rPr>
-                <w:rFonts w:ascii="Times New Roman" w:hAnsi="Times New Roman" w:cs="Times New Roman"/>
-                <w:color w:val="000000"/>
-                <w:sz w:val="24"/>
-                <w:szCs w:val="24"/>
-              </w:rPr>
-              <w:t>submitted else the error message</w:t>
-            </w:r>
-            <w:r>
-              <w:rPr>
-                <w:rFonts w:ascii="Times New Roman" w:hAnsi="Times New Roman" w:cs="Times New Roman"/>
-                <w:color w:val="000000"/>
-                <w:sz w:val="24"/>
-                <w:szCs w:val="24"/>
-              </w:rPr>
-              <w:t xml:space="preserve"> is displayed</w:t>
+              <w:t>If the comment text is valid then the comment is submitted else the error message is displayed</w:t>
             </w:r>
           </w:p>
         </w:tc>
@@ -41420,8 +42777,8 @@
       </w:pPr>
     </w:p>
     <w:sectPr>
-      <w:headerReference w:type="default" r:id="rId22"/>
-      <w:footerReference w:type="default" r:id="rId23"/>
+      <w:headerReference w:type="default" r:id="rId24"/>
+      <w:footerReference w:type="default" r:id="rId25"/>
       <w:pgSz w:w="11907" w:h="16839" w:code="9"/>
       <w:pgMar w:top="1440" w:right="1440" w:bottom="1440" w:left="1440" w:header="708" w:footer="708" w:gutter="0"/>
       <w:pgBorders w:offsetFrom="page">
@@ -41498,7 +42855,7 @@
           <w:rFonts w:asciiTheme="majorHAnsi" w:hAnsiTheme="majorHAnsi"/>
           <w:noProof/>
         </w:rPr>
-        <w:t>55</w:t>
+        <w:t>14</w:t>
       </w:r>
     </w:fldSimple>
   </w:p>
@@ -41573,7 +42930,16 @@
             <w:szCs w:val="32"/>
             <w:lang w:val="en-IN"/>
           </w:rPr>
-          <w:t>SYB - e-LEARNING MANAGEMENT SYSTEM</w:t>
+          <w:t>E</w:t>
+        </w:r>
+        <w:r>
+          <w:rPr>
+            <w:rFonts w:asciiTheme="majorHAnsi" w:eastAsiaTheme="majorEastAsia" w:hAnsiTheme="majorHAnsi" w:cstheme="majorBidi"/>
+            <w:sz w:val="32"/>
+            <w:szCs w:val="32"/>
+            <w:lang w:val="en-IN"/>
+          </w:rPr>
+          <w:t>-LEARNING MANAGEMENT SYSTEM</w:t>
         </w:r>
       </w:p>
     </w:sdtContent>
@@ -42505,6 +43871,96 @@
     </w:lvl>
   </w:abstractNum>
   <w:abstractNum w:abstractNumId="8">
+    <w:nsid w:val="1C115E8C"/>
+    <w:multiLevelType w:val="hybridMultilevel"/>
+    <w:tmpl w:val="F442372E"/>
+    <w:lvl w:ilvl="0" w:tplc="BEE29704">
+      <w:start w:val="1"/>
+      <w:numFmt w:val="decimal"/>
+      <w:lvlText w:val="%1."/>
+      <w:lvlJc w:val="left"/>
+      <w:pPr>
+        <w:ind w:left="720" w:hanging="360"/>
+      </w:pPr>
+      <w:rPr>
+        <w:rFonts w:hint="default"/>
+        <w:b/>
+      </w:rPr>
+    </w:lvl>
+    <w:lvl w:ilvl="1" w:tplc="04090019" w:tentative="1">
+      <w:start w:val="1"/>
+      <w:numFmt w:val="lowerLetter"/>
+      <w:lvlText w:val="%2."/>
+      <w:lvlJc w:val="left"/>
+      <w:pPr>
+        <w:ind w:left="1440" w:hanging="360"/>
+      </w:pPr>
+    </w:lvl>
+    <w:lvl w:ilvl="2" w:tplc="0409001B" w:tentative="1">
+      <w:start w:val="1"/>
+      <w:numFmt w:val="lowerRoman"/>
+      <w:lvlText w:val="%3."/>
+      <w:lvlJc w:val="right"/>
+      <w:pPr>
+        <w:ind w:left="2160" w:hanging="180"/>
+      </w:pPr>
+    </w:lvl>
+    <w:lvl w:ilvl="3" w:tplc="0409000F" w:tentative="1">
+      <w:start w:val="1"/>
+      <w:numFmt w:val="decimal"/>
+      <w:lvlText w:val="%4."/>
+      <w:lvlJc w:val="left"/>
+      <w:pPr>
+        <w:ind w:left="2880" w:hanging="360"/>
+      </w:pPr>
+    </w:lvl>
+    <w:lvl w:ilvl="4" w:tplc="04090019" w:tentative="1">
+      <w:start w:val="1"/>
+      <w:numFmt w:val="lowerLetter"/>
+      <w:lvlText w:val="%5."/>
+      <w:lvlJc w:val="left"/>
+      <w:pPr>
+        <w:ind w:left="3600" w:hanging="360"/>
+      </w:pPr>
+    </w:lvl>
+    <w:lvl w:ilvl="5" w:tplc="0409001B" w:tentative="1">
+      <w:start w:val="1"/>
+      <w:numFmt w:val="lowerRoman"/>
+      <w:lvlText w:val="%6."/>
+      <w:lvlJc w:val="right"/>
+      <w:pPr>
+        <w:ind w:left="4320" w:hanging="180"/>
+      </w:pPr>
+    </w:lvl>
+    <w:lvl w:ilvl="6" w:tplc="0409000F" w:tentative="1">
+      <w:start w:val="1"/>
+      <w:numFmt w:val="decimal"/>
+      <w:lvlText w:val="%7."/>
+      <w:lvlJc w:val="left"/>
+      <w:pPr>
+        <w:ind w:left="5040" w:hanging="360"/>
+      </w:pPr>
+    </w:lvl>
+    <w:lvl w:ilvl="7" w:tplc="04090019" w:tentative="1">
+      <w:start w:val="1"/>
+      <w:numFmt w:val="lowerLetter"/>
+      <w:lvlText w:val="%8."/>
+      <w:lvlJc w:val="left"/>
+      <w:pPr>
+        <w:ind w:left="5760" w:hanging="360"/>
+      </w:pPr>
+    </w:lvl>
+    <w:lvl w:ilvl="8" w:tplc="0409001B" w:tentative="1">
+      <w:start w:val="1"/>
+      <w:numFmt w:val="lowerRoman"/>
+      <w:lvlText w:val="%9."/>
+      <w:lvlJc w:val="right"/>
+      <w:pPr>
+        <w:ind w:left="6480" w:hanging="180"/>
+      </w:pPr>
+    </w:lvl>
+  </w:abstractNum>
+  <w:abstractNum w:abstractNumId="9">
     <w:nsid w:val="1F4F5C6F"/>
     <w:multiLevelType w:val="hybridMultilevel"/>
     <w:tmpl w:val="A0CC32AE"/>
@@ -42590,7 +44046,7 @@
       </w:pPr>
     </w:lvl>
   </w:abstractNum>
-  <w:abstractNum w:abstractNumId="9">
+  <w:abstractNum w:abstractNumId="10">
     <w:nsid w:val="1FE97694"/>
     <w:multiLevelType w:val="hybridMultilevel"/>
     <w:tmpl w:val="CED2CAA2"/>
@@ -42703,7 +44159,7 @@
       </w:rPr>
     </w:lvl>
   </w:abstractNum>
-  <w:abstractNum w:abstractNumId="10">
+  <w:abstractNum w:abstractNumId="11">
     <w:nsid w:val="243543E0"/>
     <w:multiLevelType w:val="hybridMultilevel"/>
     <w:tmpl w:val="1BA2784A"/>
@@ -42792,7 +44248,233 @@
       </w:pPr>
     </w:lvl>
   </w:abstractNum>
-  <w:abstractNum w:abstractNumId="11">
+  <w:abstractNum w:abstractNumId="12">
+    <w:nsid w:val="276B68D3"/>
+    <w:multiLevelType w:val="hybridMultilevel"/>
+    <w:tmpl w:val="64B8846A"/>
+    <w:lvl w:ilvl="0" w:tplc="146260BA">
+      <w:start w:val="1"/>
+      <w:numFmt w:val="bullet"/>
+      <w:lvlText w:val=""/>
+      <w:lvlJc w:val="left"/>
+      <w:pPr>
+        <w:ind w:left="720" w:hanging="360"/>
+      </w:pPr>
+      <w:rPr>
+        <w:rFonts w:ascii="Wingdings 2" w:hAnsi="Wingdings 2" w:hint="default"/>
+      </w:rPr>
+    </w:lvl>
+    <w:lvl w:ilvl="1" w:tplc="04090003" w:tentative="1">
+      <w:start w:val="1"/>
+      <w:numFmt w:val="bullet"/>
+      <w:lvlText w:val="o"/>
+      <w:lvlJc w:val="left"/>
+      <w:pPr>
+        <w:ind w:left="1440" w:hanging="360"/>
+      </w:pPr>
+      <w:rPr>
+        <w:rFonts w:ascii="Courier New" w:hAnsi="Courier New" w:cs="Courier New" w:hint="default"/>
+      </w:rPr>
+    </w:lvl>
+    <w:lvl w:ilvl="2" w:tplc="04090005" w:tentative="1">
+      <w:start w:val="1"/>
+      <w:numFmt w:val="bullet"/>
+      <w:lvlText w:val=""/>
+      <w:lvlJc w:val="left"/>
+      <w:pPr>
+        <w:ind w:left="2160" w:hanging="360"/>
+      </w:pPr>
+      <w:rPr>
+        <w:rFonts w:ascii="Wingdings" w:hAnsi="Wingdings" w:hint="default"/>
+      </w:rPr>
+    </w:lvl>
+    <w:lvl w:ilvl="3" w:tplc="04090001" w:tentative="1">
+      <w:start w:val="1"/>
+      <w:numFmt w:val="bullet"/>
+      <w:lvlText w:val=""/>
+      <w:lvlJc w:val="left"/>
+      <w:pPr>
+        <w:ind w:left="2880" w:hanging="360"/>
+      </w:pPr>
+      <w:rPr>
+        <w:rFonts w:ascii="Symbol" w:hAnsi="Symbol" w:hint="default"/>
+      </w:rPr>
+    </w:lvl>
+    <w:lvl w:ilvl="4" w:tplc="04090003" w:tentative="1">
+      <w:start w:val="1"/>
+      <w:numFmt w:val="bullet"/>
+      <w:lvlText w:val="o"/>
+      <w:lvlJc w:val="left"/>
+      <w:pPr>
+        <w:ind w:left="3600" w:hanging="360"/>
+      </w:pPr>
+      <w:rPr>
+        <w:rFonts w:ascii="Courier New" w:hAnsi="Courier New" w:cs="Courier New" w:hint="default"/>
+      </w:rPr>
+    </w:lvl>
+    <w:lvl w:ilvl="5" w:tplc="04090005" w:tentative="1">
+      <w:start w:val="1"/>
+      <w:numFmt w:val="bullet"/>
+      <w:lvlText w:val=""/>
+      <w:lvlJc w:val="left"/>
+      <w:pPr>
+        <w:ind w:left="4320" w:hanging="360"/>
+      </w:pPr>
+      <w:rPr>
+        <w:rFonts w:ascii="Wingdings" w:hAnsi="Wingdings" w:hint="default"/>
+      </w:rPr>
+    </w:lvl>
+    <w:lvl w:ilvl="6" w:tplc="04090001" w:tentative="1">
+      <w:start w:val="1"/>
+      <w:numFmt w:val="bullet"/>
+      <w:lvlText w:val=""/>
+      <w:lvlJc w:val="left"/>
+      <w:pPr>
+        <w:ind w:left="5040" w:hanging="360"/>
+      </w:pPr>
+      <w:rPr>
+        <w:rFonts w:ascii="Symbol" w:hAnsi="Symbol" w:hint="default"/>
+      </w:rPr>
+    </w:lvl>
+    <w:lvl w:ilvl="7" w:tplc="04090003" w:tentative="1">
+      <w:start w:val="1"/>
+      <w:numFmt w:val="bullet"/>
+      <w:lvlText w:val="o"/>
+      <w:lvlJc w:val="left"/>
+      <w:pPr>
+        <w:ind w:left="5760" w:hanging="360"/>
+      </w:pPr>
+      <w:rPr>
+        <w:rFonts w:ascii="Courier New" w:hAnsi="Courier New" w:cs="Courier New" w:hint="default"/>
+      </w:rPr>
+    </w:lvl>
+    <w:lvl w:ilvl="8" w:tplc="04090005" w:tentative="1">
+      <w:start w:val="1"/>
+      <w:numFmt w:val="bullet"/>
+      <w:lvlText w:val=""/>
+      <w:lvlJc w:val="left"/>
+      <w:pPr>
+        <w:ind w:left="6480" w:hanging="360"/>
+      </w:pPr>
+      <w:rPr>
+        <w:rFonts w:ascii="Wingdings" w:hAnsi="Wingdings" w:hint="default"/>
+      </w:rPr>
+    </w:lvl>
+  </w:abstractNum>
+  <w:abstractNum w:abstractNumId="13">
+    <w:nsid w:val="2A676118"/>
+    <w:multiLevelType w:val="hybridMultilevel"/>
+    <w:tmpl w:val="371204E6"/>
+    <w:lvl w:ilvl="0" w:tplc="146260BA">
+      <w:start w:val="1"/>
+      <w:numFmt w:val="bullet"/>
+      <w:lvlText w:val=""/>
+      <w:lvlJc w:val="left"/>
+      <w:pPr>
+        <w:ind w:left="720" w:hanging="360"/>
+      </w:pPr>
+      <w:rPr>
+        <w:rFonts w:ascii="Wingdings 2" w:hAnsi="Wingdings 2" w:hint="default"/>
+      </w:rPr>
+    </w:lvl>
+    <w:lvl w:ilvl="1" w:tplc="04090003" w:tentative="1">
+      <w:start w:val="1"/>
+      <w:numFmt w:val="bullet"/>
+      <w:lvlText w:val="o"/>
+      <w:lvlJc w:val="left"/>
+      <w:pPr>
+        <w:ind w:left="1440" w:hanging="360"/>
+      </w:pPr>
+      <w:rPr>
+        <w:rFonts w:ascii="Courier New" w:hAnsi="Courier New" w:cs="Courier New" w:hint="default"/>
+      </w:rPr>
+    </w:lvl>
+    <w:lvl w:ilvl="2" w:tplc="04090005" w:tentative="1">
+      <w:start w:val="1"/>
+      <w:numFmt w:val="bullet"/>
+      <w:lvlText w:val=""/>
+      <w:lvlJc w:val="left"/>
+      <w:pPr>
+        <w:ind w:left="2160" w:hanging="360"/>
+      </w:pPr>
+      <w:rPr>
+        <w:rFonts w:ascii="Wingdings" w:hAnsi="Wingdings" w:hint="default"/>
+      </w:rPr>
+    </w:lvl>
+    <w:lvl w:ilvl="3" w:tplc="04090001" w:tentative="1">
+      <w:start w:val="1"/>
+      <w:numFmt w:val="bullet"/>
+      <w:lvlText w:val=""/>
+      <w:lvlJc w:val="left"/>
+      <w:pPr>
+        <w:ind w:left="2880" w:hanging="360"/>
+      </w:pPr>
+      <w:rPr>
+        <w:rFonts w:ascii="Symbol" w:hAnsi="Symbol" w:hint="default"/>
+      </w:rPr>
+    </w:lvl>
+    <w:lvl w:ilvl="4" w:tplc="04090003" w:tentative="1">
+      <w:start w:val="1"/>
+      <w:numFmt w:val="bullet"/>
+      <w:lvlText w:val="o"/>
+      <w:lvlJc w:val="left"/>
+      <w:pPr>
+        <w:ind w:left="3600" w:hanging="360"/>
+      </w:pPr>
+      <w:rPr>
+        <w:rFonts w:ascii="Courier New" w:hAnsi="Courier New" w:cs="Courier New" w:hint="default"/>
+      </w:rPr>
+    </w:lvl>
+    <w:lvl w:ilvl="5" w:tplc="04090005" w:tentative="1">
+      <w:start w:val="1"/>
+      <w:numFmt w:val="bullet"/>
+      <w:lvlText w:val=""/>
+      <w:lvlJc w:val="left"/>
+      <w:pPr>
+        <w:ind w:left="4320" w:hanging="360"/>
+      </w:pPr>
+      <w:rPr>
+        <w:rFonts w:ascii="Wingdings" w:hAnsi="Wingdings" w:hint="default"/>
+      </w:rPr>
+    </w:lvl>
+    <w:lvl w:ilvl="6" w:tplc="04090001" w:tentative="1">
+      <w:start w:val="1"/>
+      <w:numFmt w:val="bullet"/>
+      <w:lvlText w:val=""/>
+      <w:lvlJc w:val="left"/>
+      <w:pPr>
+        <w:ind w:left="5040" w:hanging="360"/>
+      </w:pPr>
+      <w:rPr>
+        <w:rFonts w:ascii="Symbol" w:hAnsi="Symbol" w:hint="default"/>
+      </w:rPr>
+    </w:lvl>
+    <w:lvl w:ilvl="7" w:tplc="04090003" w:tentative="1">
+      <w:start w:val="1"/>
+      <w:numFmt w:val="bullet"/>
+      <w:lvlText w:val="o"/>
+      <w:lvlJc w:val="left"/>
+      <w:pPr>
+        <w:ind w:left="5760" w:hanging="360"/>
+      </w:pPr>
+      <w:rPr>
+        <w:rFonts w:ascii="Courier New" w:hAnsi="Courier New" w:cs="Courier New" w:hint="default"/>
+      </w:rPr>
+    </w:lvl>
+    <w:lvl w:ilvl="8" w:tplc="04090005" w:tentative="1">
+      <w:start w:val="1"/>
+      <w:numFmt w:val="bullet"/>
+      <w:lvlText w:val=""/>
+      <w:lvlJc w:val="left"/>
+      <w:pPr>
+        <w:ind w:left="6480" w:hanging="360"/>
+      </w:pPr>
+      <w:rPr>
+        <w:rFonts w:ascii="Wingdings" w:hAnsi="Wingdings" w:hint="default"/>
+      </w:rPr>
+    </w:lvl>
+  </w:abstractNum>
+  <w:abstractNum w:abstractNumId="14">
     <w:nsid w:val="31CF1B06"/>
     <w:multiLevelType w:val="hybridMultilevel"/>
     <w:tmpl w:val="ED18386E"/>
@@ -42905,7 +44587,7 @@
       </w:rPr>
     </w:lvl>
   </w:abstractNum>
-  <w:abstractNum w:abstractNumId="12">
+  <w:abstractNum w:abstractNumId="15">
     <w:nsid w:val="40437FC4"/>
     <w:multiLevelType w:val="hybridMultilevel"/>
     <w:tmpl w:val="B16AA07E"/>
@@ -43018,7 +44700,7 @@
       </w:rPr>
     </w:lvl>
   </w:abstractNum>
-  <w:abstractNum w:abstractNumId="13">
+  <w:abstractNum w:abstractNumId="16">
     <w:nsid w:val="480C3822"/>
     <w:multiLevelType w:val="hybridMultilevel"/>
     <w:tmpl w:val="57F4AE56"/>
@@ -43107,7 +44789,7 @@
       </w:pPr>
     </w:lvl>
   </w:abstractNum>
-  <w:abstractNum w:abstractNumId="14">
+  <w:abstractNum w:abstractNumId="17">
     <w:nsid w:val="48120FE6"/>
     <w:multiLevelType w:val="hybridMultilevel"/>
     <w:tmpl w:val="28EC5E44"/>
@@ -43193,7 +44875,7 @@
       </w:pPr>
     </w:lvl>
   </w:abstractNum>
-  <w:abstractNum w:abstractNumId="15">
+  <w:abstractNum w:abstractNumId="18">
     <w:nsid w:val="4A5138DD"/>
     <w:multiLevelType w:val="hybridMultilevel"/>
     <w:tmpl w:val="65F26616"/>
@@ -43306,7 +44988,7 @@
       </w:rPr>
     </w:lvl>
   </w:abstractNum>
-  <w:abstractNum w:abstractNumId="16">
+  <w:abstractNum w:abstractNumId="19">
     <w:nsid w:val="4C93599A"/>
     <w:multiLevelType w:val="hybridMultilevel"/>
     <w:tmpl w:val="6940493A"/>
@@ -43419,7 +45101,7 @@
       </w:rPr>
     </w:lvl>
   </w:abstractNum>
-  <w:abstractNum w:abstractNumId="17">
+  <w:abstractNum w:abstractNumId="20">
     <w:nsid w:val="4EDA3E76"/>
     <w:multiLevelType w:val="hybridMultilevel"/>
     <w:tmpl w:val="DC9A82FA"/>
@@ -43532,7 +45214,7 @@
       </w:rPr>
     </w:lvl>
   </w:abstractNum>
-  <w:abstractNum w:abstractNumId="18">
+  <w:abstractNum w:abstractNumId="21">
     <w:nsid w:val="53971B8A"/>
     <w:multiLevelType w:val="hybridMultilevel"/>
     <w:tmpl w:val="30BAAC28"/>
@@ -43645,7 +45327,7 @@
       </w:rPr>
     </w:lvl>
   </w:abstractNum>
-  <w:abstractNum w:abstractNumId="19">
+  <w:abstractNum w:abstractNumId="22">
     <w:nsid w:val="57383BE3"/>
     <w:multiLevelType w:val="multilevel"/>
     <w:tmpl w:val="5572558C"/>
@@ -43758,7 +45440,7 @@
       </w:pPr>
     </w:lvl>
   </w:abstractNum>
-  <w:abstractNum w:abstractNumId="20">
+  <w:abstractNum w:abstractNumId="23">
     <w:nsid w:val="5EA352B2"/>
     <w:multiLevelType w:val="multilevel"/>
     <w:tmpl w:val="7A2C5246"/>
@@ -43907,7 +45589,7 @@
       </w:rPr>
     </w:lvl>
   </w:abstractNum>
-  <w:abstractNum w:abstractNumId="21">
+  <w:abstractNum w:abstractNumId="24">
     <w:nsid w:val="69122A0C"/>
     <w:multiLevelType w:val="hybridMultilevel"/>
     <w:tmpl w:val="7EFAAF72"/>
@@ -44020,7 +45702,120 @@
       </w:rPr>
     </w:lvl>
   </w:abstractNum>
-  <w:abstractNum w:abstractNumId="22">
+  <w:abstractNum w:abstractNumId="25">
+    <w:nsid w:val="69A40422"/>
+    <w:multiLevelType w:val="hybridMultilevel"/>
+    <w:tmpl w:val="7ABAAFDA"/>
+    <w:lvl w:ilvl="0" w:tplc="04090001">
+      <w:start w:val="1"/>
+      <w:numFmt w:val="bullet"/>
+      <w:lvlText w:val=""/>
+      <w:lvlJc w:val="left"/>
+      <w:pPr>
+        <w:ind w:left="720" w:hanging="360"/>
+      </w:pPr>
+      <w:rPr>
+        <w:rFonts w:ascii="Symbol" w:hAnsi="Symbol" w:hint="default"/>
+      </w:rPr>
+    </w:lvl>
+    <w:lvl w:ilvl="1" w:tplc="04090003" w:tentative="1">
+      <w:start w:val="1"/>
+      <w:numFmt w:val="bullet"/>
+      <w:lvlText w:val="o"/>
+      <w:lvlJc w:val="left"/>
+      <w:pPr>
+        <w:ind w:left="1440" w:hanging="360"/>
+      </w:pPr>
+      <w:rPr>
+        <w:rFonts w:ascii="Courier New" w:hAnsi="Courier New" w:cs="Courier New" w:hint="default"/>
+      </w:rPr>
+    </w:lvl>
+    <w:lvl w:ilvl="2" w:tplc="04090005" w:tentative="1">
+      <w:start w:val="1"/>
+      <w:numFmt w:val="bullet"/>
+      <w:lvlText w:val=""/>
+      <w:lvlJc w:val="left"/>
+      <w:pPr>
+        <w:ind w:left="2160" w:hanging="360"/>
+      </w:pPr>
+      <w:rPr>
+        <w:rFonts w:ascii="Wingdings" w:hAnsi="Wingdings" w:hint="default"/>
+      </w:rPr>
+    </w:lvl>
+    <w:lvl w:ilvl="3" w:tplc="04090001" w:tentative="1">
+      <w:start w:val="1"/>
+      <w:numFmt w:val="bullet"/>
+      <w:lvlText w:val=""/>
+      <w:lvlJc w:val="left"/>
+      <w:pPr>
+        <w:ind w:left="2880" w:hanging="360"/>
+      </w:pPr>
+      <w:rPr>
+        <w:rFonts w:ascii="Symbol" w:hAnsi="Symbol" w:hint="default"/>
+      </w:rPr>
+    </w:lvl>
+    <w:lvl w:ilvl="4" w:tplc="04090003" w:tentative="1">
+      <w:start w:val="1"/>
+      <w:numFmt w:val="bullet"/>
+      <w:lvlText w:val="o"/>
+      <w:lvlJc w:val="left"/>
+      <w:pPr>
+        <w:ind w:left="3600" w:hanging="360"/>
+      </w:pPr>
+      <w:rPr>
+        <w:rFonts w:ascii="Courier New" w:hAnsi="Courier New" w:cs="Courier New" w:hint="default"/>
+      </w:rPr>
+    </w:lvl>
+    <w:lvl w:ilvl="5" w:tplc="04090005" w:tentative="1">
+      <w:start w:val="1"/>
+      <w:numFmt w:val="bullet"/>
+      <w:lvlText w:val=""/>
+      <w:lvlJc w:val="left"/>
+      <w:pPr>
+        <w:ind w:left="4320" w:hanging="360"/>
+      </w:pPr>
+      <w:rPr>
+        <w:rFonts w:ascii="Wingdings" w:hAnsi="Wingdings" w:hint="default"/>
+      </w:rPr>
+    </w:lvl>
+    <w:lvl w:ilvl="6" w:tplc="04090001" w:tentative="1">
+      <w:start w:val="1"/>
+      <w:numFmt w:val="bullet"/>
+      <w:lvlText w:val=""/>
+      <w:lvlJc w:val="left"/>
+      <w:pPr>
+        <w:ind w:left="5040" w:hanging="360"/>
+      </w:pPr>
+      <w:rPr>
+        <w:rFonts w:ascii="Symbol" w:hAnsi="Symbol" w:hint="default"/>
+      </w:rPr>
+    </w:lvl>
+    <w:lvl w:ilvl="7" w:tplc="04090003" w:tentative="1">
+      <w:start w:val="1"/>
+      <w:numFmt w:val="bullet"/>
+      <w:lvlText w:val="o"/>
+      <w:lvlJc w:val="left"/>
+      <w:pPr>
+        <w:ind w:left="5760" w:hanging="360"/>
+      </w:pPr>
+      <w:rPr>
+        <w:rFonts w:ascii="Courier New" w:hAnsi="Courier New" w:cs="Courier New" w:hint="default"/>
+      </w:rPr>
+    </w:lvl>
+    <w:lvl w:ilvl="8" w:tplc="04090005" w:tentative="1">
+      <w:start w:val="1"/>
+      <w:numFmt w:val="bullet"/>
+      <w:lvlText w:val=""/>
+      <w:lvlJc w:val="left"/>
+      <w:pPr>
+        <w:ind w:left="6480" w:hanging="360"/>
+      </w:pPr>
+      <w:rPr>
+        <w:rFonts w:ascii="Wingdings" w:hAnsi="Wingdings" w:hint="default"/>
+      </w:rPr>
+    </w:lvl>
+  </w:abstractNum>
+  <w:abstractNum w:abstractNumId="26">
     <w:nsid w:val="6B090E52"/>
     <w:multiLevelType w:val="hybridMultilevel"/>
     <w:tmpl w:val="3E302AD0"/>
@@ -44133,7 +45928,7 @@
       </w:rPr>
     </w:lvl>
   </w:abstractNum>
-  <w:abstractNum w:abstractNumId="23">
+  <w:abstractNum w:abstractNumId="27">
     <w:nsid w:val="7365288A"/>
     <w:multiLevelType w:val="hybridMultilevel"/>
     <w:tmpl w:val="D44861C8"/>
@@ -44246,7 +46041,7 @@
       </w:rPr>
     </w:lvl>
   </w:abstractNum>
-  <w:abstractNum w:abstractNumId="24">
+  <w:abstractNum w:abstractNumId="28">
     <w:nsid w:val="73F83FC0"/>
     <w:multiLevelType w:val="hybridMultilevel"/>
     <w:tmpl w:val="30BAAC28"/>
@@ -44359,7 +46154,7 @@
       </w:rPr>
     </w:lvl>
   </w:abstractNum>
-  <w:abstractNum w:abstractNumId="25">
+  <w:abstractNum w:abstractNumId="29">
     <w:nsid w:val="779F63BD"/>
     <w:multiLevelType w:val="hybridMultilevel"/>
     <w:tmpl w:val="B2A6FBFA"/>
@@ -44472,7 +46267,7 @@
       </w:rPr>
     </w:lvl>
   </w:abstractNum>
-  <w:abstractNum w:abstractNumId="26">
+  <w:abstractNum w:abstractNumId="30">
     <w:nsid w:val="78B177A7"/>
     <w:multiLevelType w:val="hybridMultilevel"/>
     <w:tmpl w:val="0AAEF5C2"/>
@@ -44585,7 +46380,7 @@
       </w:rPr>
     </w:lvl>
   </w:abstractNum>
-  <w:abstractNum w:abstractNumId="27">
+  <w:abstractNum w:abstractNumId="31">
     <w:nsid w:val="7A780DDA"/>
     <w:multiLevelType w:val="hybridMultilevel"/>
     <w:tmpl w:val="3EF0ED6A"/>
@@ -44698,7 +46493,7 @@
       </w:rPr>
     </w:lvl>
   </w:abstractNum>
-  <w:abstractNum w:abstractNumId="28">
+  <w:abstractNum w:abstractNumId="32">
     <w:nsid w:val="7C0A5525"/>
     <w:multiLevelType w:val="hybridMultilevel"/>
     <w:tmpl w:val="7F4AA782"/>
@@ -44811,7 +46606,7 @@
       </w:rPr>
     </w:lvl>
   </w:abstractNum>
-  <w:abstractNum w:abstractNumId="29">
+  <w:abstractNum w:abstractNumId="33">
     <w:nsid w:val="7FB529BE"/>
     <w:multiLevelType w:val="hybridMultilevel"/>
     <w:tmpl w:val="4B6854D8"/>
@@ -44901,13 +46696,13 @@
     <w:abstractNumId w:val="6"/>
   </w:num>
   <w:num w:numId="2">
-    <w:abstractNumId w:val="24"/>
+    <w:abstractNumId w:val="28"/>
   </w:num>
   <w:num w:numId="3">
-    <w:abstractNumId w:val="18"/>
+    <w:abstractNumId w:val="21"/>
   </w:num>
   <w:num w:numId="4">
-    <w:abstractNumId w:val="8"/>
+    <w:abstractNumId w:val="9"/>
   </w:num>
   <w:num w:numId="5">
     <w:abstractNumId w:val="4"/>
@@ -44916,76 +46711,88 @@
     <w:abstractNumId w:val="7"/>
   </w:num>
   <w:num w:numId="7">
+    <w:abstractNumId w:val="33"/>
+  </w:num>
+  <w:num w:numId="8">
+    <w:abstractNumId w:val="19"/>
+  </w:num>
+  <w:num w:numId="9">
+    <w:abstractNumId w:val="17"/>
+  </w:num>
+  <w:num w:numId="10">
     <w:abstractNumId w:val="29"/>
   </w:num>
-  <w:num w:numId="8">
-    <w:abstractNumId w:val="16"/>
+  <w:num w:numId="11">
+    <w:abstractNumId w:val="18"/>
   </w:num>
-  <w:num w:numId="9">
-    <w:abstractNumId w:val="14"/>
+  <w:num w:numId="12">
+    <w:abstractNumId w:val="31"/>
   </w:num>
-  <w:num w:numId="10">
-    <w:abstractNumId w:val="25"/>
+  <w:num w:numId="13">
+    <w:abstractNumId w:val="26"/>
   </w:num>
-  <w:num w:numId="11">
+  <w:num w:numId="14">
+    <w:abstractNumId w:val="27"/>
+  </w:num>
+  <w:num w:numId="15">
     <w:abstractNumId w:val="15"/>
   </w:num>
-  <w:num w:numId="12">
-    <w:abstractNumId w:val="27"/>
-  </w:num>
-  <w:num w:numId="13">
-    <w:abstractNumId w:val="22"/>
-  </w:num>
-  <w:num w:numId="14">
-    <w:abstractNumId w:val="23"/>
-  </w:num>
-  <w:num w:numId="15">
-    <w:abstractNumId w:val="12"/>
-  </w:num>
   <w:num w:numId="16">
-    <w:abstractNumId w:val="28"/>
+    <w:abstractNumId w:val="32"/>
   </w:num>
   <w:num w:numId="17">
-    <w:abstractNumId w:val="26"/>
+    <w:abstractNumId w:val="30"/>
   </w:num>
   <w:num w:numId="18">
     <w:abstractNumId w:val="3"/>
   </w:num>
   <w:num w:numId="19">
-    <w:abstractNumId w:val="21"/>
+    <w:abstractNumId w:val="24"/>
   </w:num>
   <w:num w:numId="20">
     <w:abstractNumId w:val="2"/>
   </w:num>
   <w:num w:numId="21">
-    <w:abstractNumId w:val="19"/>
+    <w:abstractNumId w:val="22"/>
   </w:num>
   <w:num w:numId="22">
     <w:abstractNumId w:val="1"/>
   </w:num>
   <w:num w:numId="23">
-    <w:abstractNumId w:val="17"/>
+    <w:abstractNumId w:val="20"/>
   </w:num>
   <w:num w:numId="24">
     <w:abstractNumId w:val="5"/>
   </w:num>
   <w:num w:numId="25">
-    <w:abstractNumId w:val="9"/>
+    <w:abstractNumId w:val="10"/>
   </w:num>
   <w:num w:numId="26">
-    <w:abstractNumId w:val="20"/>
+    <w:abstractNumId w:val="23"/>
   </w:num>
   <w:num w:numId="27">
-    <w:abstractNumId w:val="11"/>
+    <w:abstractNumId w:val="14"/>
   </w:num>
   <w:num w:numId="28">
     <w:abstractNumId w:val="0"/>
   </w:num>
   <w:num w:numId="29">
+    <w:abstractNumId w:val="16"/>
+  </w:num>
+  <w:num w:numId="30">
+    <w:abstractNumId w:val="11"/>
+  </w:num>
+  <w:num w:numId="31">
     <w:abstractNumId w:val="13"/>
   </w:num>
-  <w:num w:numId="30">
-    <w:abstractNumId w:val="10"/>
+  <w:num w:numId="32">
+    <w:abstractNumId w:val="8"/>
+  </w:num>
+  <w:num w:numId="33">
+    <w:abstractNumId w:val="25"/>
+  </w:num>
+  <w:num w:numId="34">
+    <w:abstractNumId w:val="12"/>
   </w:num>
 </w:numbering>
 </file>
@@ -45346,6 +47153,21 @@
       <w:szCs w:val="20"/>
     </w:rPr>
   </w:style>
+  <w:style w:type="character" w:customStyle="1" w:styleId="fontstyle11">
+    <w:name w:val="fontstyle11"/>
+    <w:basedOn w:val="DefaultParagraphFont"/>
+    <w:rsid w:val="00B836AF"/>
+    <w:rPr>
+      <w:rFonts w:ascii="Times New Roman" w:hAnsi="Times New Roman" w:cs="Times New Roman" w:hint="default"/>
+      <w:b w:val="0"/>
+      <w:bCs w:val="0"/>
+      <w:i w:val="0"/>
+      <w:iCs w:val="0"/>
+      <w:color w:val="000000"/>
+      <w:sz w:val="24"/>
+      <w:szCs w:val="24"/>
+    </w:rPr>
+  </w:style>
 </w:styles>
 </file>
 
@@ -45417,6 +47239,13 @@
     <w:pitch w:val="variable"/>
     <w:sig w:usb0="00000000" w:usb1="10000000" w:usb2="00000000" w:usb3="00000000" w:csb0="80000000" w:csb1="00000000"/>
   </w:font>
+  <w:font w:name="Wingdings 2">
+    <w:panose1 w:val="05020102010507070707"/>
+    <w:charset w:val="02"/>
+    <w:family w:val="roman"/>
+    <w:pitch w:val="variable"/>
+    <w:sig w:usb0="00000000" w:usb1="10000000" w:usb2="00000000" w:usb3="00000000" w:csb0="80000000" w:csb1="00000000"/>
+  </w:font>
   <w:font w:name="Calibri">
     <w:panose1 w:val="020F0502020204030204"/>
     <w:charset w:val="00"/>
@@ -45428,9 +47257,8 @@
     <w:panose1 w:val="020B0604030504040204"/>
     <w:charset w:val="00"/>
     <w:family w:val="swiss"/>
-    <w:notTrueType/>
     <w:pitch w:val="variable"/>
-    <w:sig w:usb0="00000003" w:usb1="00000000" w:usb2="00000000" w:usb3="00000000" w:csb0="00000001" w:csb1="00000000"/>
+    <w:sig w:usb0="E1002EFF" w:usb1="C000605B" w:usb2="00000029" w:usb3="00000000" w:csb0="000101FF" w:csb1="00000000"/>
   </w:font>
   <w:font w:name="Cambria">
     <w:panose1 w:val="02040503050406030204"/>
@@ -45454,6 +47282,7 @@
     <w:rsidRoot w:val="00A74C15"/>
     <w:rsid w:val="00186721"/>
     <w:rsid w:val="0050048D"/>
+    <w:rsid w:val="005420E9"/>
     <w:rsid w:val="005F3D7C"/>
     <w:rsid w:val="0097137D"/>
     <w:rsid w:val="00A74C15"/>

</xml_diff>